<commit_message>
CreateUser AccountController > Logon Admin hozzáadása Register cshtml Logon cshtml
</commit_message>
<xml_diff>
--- a/Dokumentáció.docx
+++ b/Dokumentáció.docx
@@ -13,28 +13,19 @@
     <w:p/>
     <w:p>
       <w:r>
-        <w:t>Nem használt file-ok old-</w:t>
-      </w:r>
-      <w:proofErr w:type="spellStart"/>
-      <w:r>
-        <w:t>ba</w:t>
-      </w:r>
-      <w:proofErr w:type="spellEnd"/>
-      <w:r>
-        <w:t xml:space="preserve"> helyezése:</w:t>
+        <w:t>Backend:</w:t>
+      </w:r>
+    </w:p>
+    <w:p/>
+    <w:p>
+      <w:r>
+        <w:t>Nem használt file-ok old-ba helyezése:</w:t>
       </w:r>
     </w:p>
     <w:p>
       <w:r>
         <w:tab/>
-      </w:r>
-      <w:proofErr w:type="spellStart"/>
-      <w:r>
-        <w:t>OldModels</w:t>
-      </w:r>
-      <w:proofErr w:type="spellEnd"/>
-      <w:r>
-        <w:t>:</w:t>
+        <w:t>OldModels:</w:t>
       </w:r>
     </w:p>
     <w:p>
@@ -43,12 +34,8 @@
       </w:r>
       <w:r>
         <w:tab/>
-      </w:r>
-      <w:proofErr w:type="spellStart"/>
-      <w:r>
         <w:t>AccountModels</w:t>
       </w:r>
-      <w:proofErr w:type="spellEnd"/>
     </w:p>
     <w:p>
       <w:r>
@@ -56,21 +43,12 @@
       </w:r>
       <w:r>
         <w:tab/>
-      </w:r>
-      <w:proofErr w:type="spellStart"/>
-      <w:r>
         <w:t>AccountViewModels</w:t>
       </w:r>
-      <w:proofErr w:type="spellEnd"/>
-    </w:p>
-    <w:p>
-      <w:proofErr w:type="spellStart"/>
-      <w:r>
-        <w:t>MemberShip</w:t>
-      </w:r>
-      <w:proofErr w:type="spellEnd"/>
-      <w:r>
-        <w:t xml:space="preserve"> API nem működik</w:t>
+    </w:p>
+    <w:p>
+      <w:r>
+        <w:t>MemberShip API nem működik</w:t>
       </w:r>
     </w:p>
     <w:p>
@@ -81,104 +59,33 @@
     <w:p>
       <w:r>
         <w:tab/>
-      </w:r>
-      <w:proofErr w:type="spellStart"/>
-      <w:r>
         <w:t>AccountModellek</w:t>
       </w:r>
-      <w:proofErr w:type="spellEnd"/>
       <w:r>
         <w:t xml:space="preserve"> </w:t>
       </w:r>
       <w:r>
-        <w:t xml:space="preserve">hozzáadása </w:t>
-      </w:r>
-      <w:proofErr w:type="spellStart"/>
-      <w:r>
-        <w:t>MusicStoreEntities-hez</w:t>
-      </w:r>
-      <w:proofErr w:type="spellEnd"/>
+        <w:t>hozzáadása MusicStoreEntities-hez</w:t>
+      </w:r>
     </w:p>
     <w:p>
       <w:r>
         <w:tab/>
-      </w:r>
-      <w:proofErr w:type="spellStart"/>
-      <w:r>
-        <w:t>Models</w:t>
-      </w:r>
-      <w:proofErr w:type="gramStart"/>
-      <w:r>
-        <w:t>.AccountModels</w:t>
-      </w:r>
-      <w:proofErr w:type="spellEnd"/>
-      <w:proofErr w:type="gramEnd"/>
-      <w:r>
-        <w:t xml:space="preserve"> </w:t>
-      </w:r>
-      <w:proofErr w:type="spellStart"/>
-      <w:r>
-        <w:t>AccountModel</w:t>
-      </w:r>
-      <w:proofErr w:type="spellEnd"/>
-      <w:r>
-        <w:t xml:space="preserve"> &gt; tárolt </w:t>
-      </w:r>
-      <w:proofErr w:type="spellStart"/>
-      <w:r>
-        <w:t>Model</w:t>
-      </w:r>
-      <w:proofErr w:type="spellEnd"/>
-      <w:r>
-        <w:t xml:space="preserve"> &gt; adatbázisban, </w:t>
-      </w:r>
-      <w:proofErr w:type="spellStart"/>
-      <w:r>
-        <w:t>DisplayNa</w:t>
-      </w:r>
-      <w:r>
-        <w:t>me</w:t>
-      </w:r>
-      <w:proofErr w:type="spellEnd"/>
-      <w:r>
-        <w:t xml:space="preserve"> törlés</w:t>
-      </w:r>
-      <w:r>
-        <w:t xml:space="preserve">, </w:t>
-      </w:r>
-      <w:proofErr w:type="spellStart"/>
-      <w:r>
-        <w:t>key</w:t>
-      </w:r>
-      <w:proofErr w:type="spellEnd"/>
-      <w:r>
-        <w:t xml:space="preserve"> hozzáadás</w:t>
-      </w:r>
-    </w:p>
-    <w:p>
-      <w:proofErr w:type="spellStart"/>
-      <w:r>
-        <w:t>AccountManagement</w:t>
-      </w:r>
-      <w:proofErr w:type="spellEnd"/>
-      <w:r>
-        <w:t xml:space="preserve"> </w:t>
-      </w:r>
-      <w:proofErr w:type="spellStart"/>
-      <w:r>
-        <w:t>folder</w:t>
-      </w:r>
-      <w:proofErr w:type="spellEnd"/>
-      <w:r>
-        <w:t xml:space="preserve">: </w:t>
-      </w:r>
-      <w:proofErr w:type="gramStart"/>
-      <w:r>
-        <w:t>AccountManager &gt;</w:t>
-      </w:r>
-      <w:proofErr w:type="gramEnd"/>
-      <w:r>
-        <w:t xml:space="preserve"> belépés, regisztráció, stb.</w:t>
+        <w:t>Models.AccountModels AccountModel &gt; tárolt Model</w:t>
+      </w:r>
+      <w:r>
+        <w:t xml:space="preserve"> &gt; adatbázisban, DisplayNa</w:t>
+      </w:r>
+      <w:r>
+        <w:t>me törlés</w:t>
+      </w:r>
+      <w:r>
+        <w:t>, key hozzáadás</w:t>
+      </w:r>
+    </w:p>
+    <w:p>
+      <w:r>
+        <w:t>AccountManagement folder: AccountManager &gt; belépés, regisztráció, stb.</w:t>
       </w:r>
       <w:r>
         <w:t xml:space="preserve"> statikus osztály</w:t>
@@ -187,35 +94,7 @@
     <w:p>
       <w:r>
         <w:tab/>
-      </w:r>
-      <w:proofErr w:type="spellStart"/>
-      <w:proofErr w:type="gramStart"/>
-      <w:r>
-        <w:t>ValiDateUser</w:t>
-      </w:r>
-      <w:proofErr w:type="spellEnd"/>
-      <w:r>
-        <w:t xml:space="preserve"> &gt;</w:t>
-      </w:r>
-      <w:proofErr w:type="gramEnd"/>
-      <w:r>
-        <w:t xml:space="preserve"> </w:t>
-      </w:r>
-      <w:proofErr w:type="spellStart"/>
-      <w:r>
-        <w:t>validálja</w:t>
-      </w:r>
-      <w:proofErr w:type="spellEnd"/>
-      <w:r>
-        <w:t xml:space="preserve"> a </w:t>
-      </w:r>
-      <w:proofErr w:type="spellStart"/>
-      <w:r>
-        <w:t>feljhasználó</w:t>
-      </w:r>
-      <w:proofErr w:type="spellEnd"/>
-      <w:r>
-        <w:t>, jelszó páros</w:t>
+        <w:t>ValiDateUser &gt; validálja a feljhasználó, jelszó páros</w:t>
       </w:r>
       <w:r>
         <w:t>t</w:t>
@@ -224,53 +103,56 @@
     <w:p>
       <w:r>
         <w:tab/>
-      </w:r>
-      <w:proofErr w:type="spellStart"/>
-      <w:r>
         <w:t>GetAccount</w:t>
       </w:r>
-      <w:proofErr w:type="spellEnd"/>
       <w:r>
         <w:t xml:space="preserve"> &gt; visszaadja az</w:t>
       </w:r>
       <w:r>
-        <w:t xml:space="preserve"> account-</w:t>
-      </w:r>
-      <w:proofErr w:type="spellStart"/>
-      <w:r>
-        <w:t>ot</w:t>
-      </w:r>
-      <w:proofErr w:type="spellEnd"/>
-      <w:r>
-        <w:t xml:space="preserve"> </w:t>
-      </w:r>
-      <w:proofErr w:type="spellStart"/>
-      <w:r>
-        <w:t>LogonModel</w:t>
-      </w:r>
-      <w:proofErr w:type="spellEnd"/>
-      <w:r>
-        <w:t xml:space="preserve"> alapján</w:t>
+        <w:t xml:space="preserve"> account-ot</w:t>
+      </w:r>
+      <w:r>
+        <w:t xml:space="preserve"> LogonModel alapján</w:t>
+      </w:r>
+    </w:p>
+    <w:p>
+      <w:r>
+        <w:tab/>
+        <w:t>IsAdmin &gt; visszaadja hogy a logonmod</w:t>
+      </w:r>
+      <w:r>
+        <w:t>el</w:t>
+      </w:r>
+      <w:r>
+        <w:t xml:space="preserve"> admin-e</w:t>
+      </w:r>
+    </w:p>
+    <w:p>
+      <w:r>
+        <w:tab/>
+        <w:t>CreateUser</w:t>
+      </w:r>
+      <w:r>
+        <w:t xml:space="preserve">  &gt; </w:t>
+      </w:r>
+      <w:r>
+        <w:t>hozzáadja az adatbázishoz, vagy ha valami nem megfelelő, visszaad egy CreateStatus</w:t>
+      </w:r>
+      <w:r>
+        <w:t>-t</w:t>
       </w:r>
       <w:bookmarkStart w:id="0" w:name="_GoBack"/>
       <w:bookmarkEnd w:id="0"/>
     </w:p>
     <w:p>
-      <w:proofErr w:type="gramStart"/>
-      <w:r>
-        <w:t>login</w:t>
-      </w:r>
-      <w:proofErr w:type="gramEnd"/>
-      <w:r>
-        <w:t xml:space="preserve"> átírása &gt; session</w:t>
-      </w:r>
-    </w:p>
-    <w:p>
-      <w:proofErr w:type="spellStart"/>
+      <w:r>
+        <w:t>login átírása &gt; session</w:t>
+      </w:r>
+    </w:p>
+    <w:p>
       <w:r>
         <w:t>Admin</w:t>
       </w:r>
-      <w:proofErr w:type="spellEnd"/>
       <w:r>
         <w:t xml:space="preserve"> felhasználó:</w:t>
       </w:r>
@@ -279,7 +161,6 @@
       <w:pPr>
         <w:ind w:firstLine="708"/>
       </w:pPr>
-      <w:proofErr w:type="spellStart"/>
       <w:r>
         <w:rPr>
           <w:rFonts w:ascii="Consolas" w:hAnsi="Consolas" w:cs="Consolas"/>
@@ -287,17 +168,7 @@
           <w:sz w:val="19"/>
           <w:szCs w:val="19"/>
         </w:rPr>
-        <w:t>UserName</w:t>
-      </w:r>
-      <w:proofErr w:type="spellEnd"/>
-      <w:r>
-        <w:rPr>
-          <w:rFonts w:ascii="Consolas" w:hAnsi="Consolas" w:cs="Consolas"/>
-          <w:color w:val="000000"/>
-          <w:sz w:val="19"/>
-          <w:szCs w:val="19"/>
-        </w:rPr>
-        <w:t xml:space="preserve"> = </w:t>
+        <w:t xml:space="preserve">UserName = </w:t>
       </w:r>
       <w:r>
         <w:rPr>
@@ -306,27 +177,7 @@
           <w:sz w:val="19"/>
           <w:szCs w:val="19"/>
         </w:rPr>
-        <w:t>"</w:t>
-      </w:r>
-      <w:proofErr w:type="spellStart"/>
-      <w:r>
-        <w:rPr>
-          <w:rFonts w:ascii="Consolas" w:hAnsi="Consolas" w:cs="Consolas"/>
-          <w:color w:val="A31515"/>
-          <w:sz w:val="19"/>
-          <w:szCs w:val="19"/>
-        </w:rPr>
-        <w:t>Admin</w:t>
-      </w:r>
-      <w:proofErr w:type="spellEnd"/>
-      <w:r>
-        <w:rPr>
-          <w:rFonts w:ascii="Consolas" w:hAnsi="Consolas" w:cs="Consolas"/>
-          <w:color w:val="A31515"/>
-          <w:sz w:val="19"/>
-          <w:szCs w:val="19"/>
-        </w:rPr>
-        <w:t>"</w:t>
+        <w:t>"Admin"</w:t>
       </w:r>
       <w:r>
         <w:rPr>
@@ -353,29 +204,8 @@
           <w:sz w:val="19"/>
           <w:szCs w:val="19"/>
         </w:rPr>
-        <w:t xml:space="preserve">, </w:t>
-      </w:r>
-      <w:proofErr w:type="spellStart"/>
-      <w:r>
-        <w:rPr>
-          <w:rFonts w:ascii="Consolas" w:hAnsi="Consolas" w:cs="Consolas"/>
-          <w:color w:val="000000"/>
-          <w:sz w:val="19"/>
-          <w:szCs w:val="19"/>
-        </w:rPr>
-        <w:t>IsAdmin</w:t>
-      </w:r>
-      <w:proofErr w:type="spellEnd"/>
-      <w:r>
-        <w:rPr>
-          <w:rFonts w:ascii="Consolas" w:hAnsi="Consolas" w:cs="Consolas"/>
-          <w:color w:val="000000"/>
-          <w:sz w:val="19"/>
-          <w:szCs w:val="19"/>
-        </w:rPr>
-        <w:t xml:space="preserve"> = </w:t>
-      </w:r>
-      <w:proofErr w:type="spellStart"/>
+        <w:t xml:space="preserve">, IsAdmin = </w:t>
+      </w:r>
       <w:r>
         <w:rPr>
           <w:rFonts w:ascii="Consolas" w:hAnsi="Consolas" w:cs="Consolas"/>
@@ -385,7 +215,6 @@
         </w:rPr>
         <w:t>true</w:t>
       </w:r>
-      <w:proofErr w:type="spellEnd"/>
       <w:r>
         <w:rPr>
           <w:rFonts w:ascii="Consolas" w:hAnsi="Consolas" w:cs="Consolas"/>
@@ -393,27 +222,7 @@
           <w:sz w:val="19"/>
           <w:szCs w:val="19"/>
         </w:rPr>
-        <w:t xml:space="preserve">, </w:t>
-      </w:r>
-      <w:proofErr w:type="spellStart"/>
-      <w:r>
-        <w:rPr>
-          <w:rFonts w:ascii="Consolas" w:hAnsi="Consolas" w:cs="Consolas"/>
-          <w:color w:val="000000"/>
-          <w:sz w:val="19"/>
-          <w:szCs w:val="19"/>
-        </w:rPr>
-        <w:t>Password</w:t>
-      </w:r>
-      <w:proofErr w:type="spellEnd"/>
-      <w:r>
-        <w:rPr>
-          <w:rFonts w:ascii="Consolas" w:hAnsi="Consolas" w:cs="Consolas"/>
-          <w:color w:val="000000"/>
-          <w:sz w:val="19"/>
-          <w:szCs w:val="19"/>
-        </w:rPr>
-        <w:t>=</w:t>
+        <w:t>, Password=</w:t>
       </w:r>
       <w:r>
         <w:rPr>
@@ -434,18 +243,8 @@
       </w:r>
     </w:p>
     <w:p>
-      <w:proofErr w:type="spellStart"/>
-      <w:proofErr w:type="gramStart"/>
-      <w:r>
-        <w:t>AccountController</w:t>
-      </w:r>
-      <w:proofErr w:type="spellEnd"/>
-      <w:r>
-        <w:t xml:space="preserve"> &gt;</w:t>
-      </w:r>
-      <w:proofErr w:type="gramEnd"/>
-      <w:r>
-        <w:t xml:space="preserve"> belépés, regisztráció, </w:t>
+      <w:r>
+        <w:t xml:space="preserve">AccountController &gt; belépés, regisztráció, </w:t>
       </w:r>
     </w:p>
     <w:sectPr>

</xml_diff>

<commit_message>
AccountManager ChangePassword AccountController ChangePassword Register2 cshtml delete ChangePasswrod cshtml Layout chtml kijelentkezés, jelszó megváltoztatása hozzáaadva ChangePassword cshtml vissza a kezdőlapra link hozzáadva
</commit_message>
<xml_diff>
--- a/Dokumentáció.docx
+++ b/Dokumentáció.docx
@@ -19,13 +19,28 @@
     <w:p/>
     <w:p>
       <w:r>
-        <w:t>Nem használt file-ok old-ba helyezése:</w:t>
+        <w:t>Nem használt file-ok old-</w:t>
+      </w:r>
+      <w:proofErr w:type="spellStart"/>
+      <w:r>
+        <w:t>ba</w:t>
+      </w:r>
+      <w:proofErr w:type="spellEnd"/>
+      <w:r>
+        <w:t xml:space="preserve"> helyezése:</w:t>
       </w:r>
     </w:p>
     <w:p>
       <w:r>
         <w:tab/>
-        <w:t>OldModels:</w:t>
+      </w:r>
+      <w:proofErr w:type="spellStart"/>
+      <w:r>
+        <w:t>OldModels</w:t>
+      </w:r>
+      <w:proofErr w:type="spellEnd"/>
+      <w:r>
+        <w:t>:</w:t>
       </w:r>
     </w:p>
     <w:p>
@@ -34,8 +49,12 @@
       </w:r>
       <w:r>
         <w:tab/>
+      </w:r>
+      <w:proofErr w:type="spellStart"/>
+      <w:r>
         <w:t>AccountModels</w:t>
       </w:r>
+      <w:proofErr w:type="spellEnd"/>
     </w:p>
     <w:p>
       <w:r>
@@ -43,12 +62,21 @@
       </w:r>
       <w:r>
         <w:tab/>
+      </w:r>
+      <w:proofErr w:type="spellStart"/>
+      <w:r>
         <w:t>AccountViewModels</w:t>
       </w:r>
-    </w:p>
-    <w:p>
-      <w:r>
-        <w:t>MemberShip API nem működik</w:t>
+      <w:proofErr w:type="spellEnd"/>
+    </w:p>
+    <w:p>
+      <w:proofErr w:type="spellStart"/>
+      <w:r>
+        <w:t>MemberShip</w:t>
+      </w:r>
+      <w:proofErr w:type="spellEnd"/>
+      <w:r>
+        <w:t xml:space="preserve"> API nem működik</w:t>
       </w:r>
     </w:p>
     <w:p>
@@ -59,33 +87,104 @@
     <w:p>
       <w:r>
         <w:tab/>
+      </w:r>
+      <w:proofErr w:type="spellStart"/>
+      <w:r>
         <w:t>AccountModellek</w:t>
       </w:r>
+      <w:proofErr w:type="spellEnd"/>
       <w:r>
         <w:t xml:space="preserve"> </w:t>
       </w:r>
       <w:r>
-        <w:t>hozzáadása MusicStoreEntities-hez</w:t>
-      </w:r>
+        <w:t xml:space="preserve">hozzáadása </w:t>
+      </w:r>
+      <w:proofErr w:type="spellStart"/>
+      <w:r>
+        <w:t>MusicStoreEntities-hez</w:t>
+      </w:r>
+      <w:proofErr w:type="spellEnd"/>
     </w:p>
     <w:p>
       <w:r>
         <w:tab/>
-        <w:t>Models.AccountModels AccountModel &gt; tárolt Model</w:t>
-      </w:r>
-      <w:r>
-        <w:t xml:space="preserve"> &gt; adatbázisban, DisplayNa</w:t>
-      </w:r>
-      <w:r>
-        <w:t>me törlés</w:t>
-      </w:r>
-      <w:r>
-        <w:t>, key hozzáadás</w:t>
-      </w:r>
-    </w:p>
-    <w:p>
-      <w:r>
-        <w:t>AccountManagement folder: AccountManager &gt; belépés, regisztráció, stb.</w:t>
+      </w:r>
+      <w:proofErr w:type="spellStart"/>
+      <w:r>
+        <w:t>Models</w:t>
+      </w:r>
+      <w:proofErr w:type="gramStart"/>
+      <w:r>
+        <w:t>.AccountModels</w:t>
+      </w:r>
+      <w:proofErr w:type="spellEnd"/>
+      <w:proofErr w:type="gramEnd"/>
+      <w:r>
+        <w:t xml:space="preserve"> </w:t>
+      </w:r>
+      <w:proofErr w:type="spellStart"/>
+      <w:r>
+        <w:t>AccountModel</w:t>
+      </w:r>
+      <w:proofErr w:type="spellEnd"/>
+      <w:r>
+        <w:t xml:space="preserve"> &gt; tárolt </w:t>
+      </w:r>
+      <w:proofErr w:type="spellStart"/>
+      <w:r>
+        <w:t>Model</w:t>
+      </w:r>
+      <w:proofErr w:type="spellEnd"/>
+      <w:r>
+        <w:t xml:space="preserve"> &gt; adatbázisban, </w:t>
+      </w:r>
+      <w:proofErr w:type="spellStart"/>
+      <w:r>
+        <w:t>DisplayNa</w:t>
+      </w:r>
+      <w:r>
+        <w:t>me</w:t>
+      </w:r>
+      <w:proofErr w:type="spellEnd"/>
+      <w:r>
+        <w:t xml:space="preserve"> törlés</w:t>
+      </w:r>
+      <w:r>
+        <w:t xml:space="preserve">, </w:t>
+      </w:r>
+      <w:proofErr w:type="spellStart"/>
+      <w:r>
+        <w:t>key</w:t>
+      </w:r>
+      <w:proofErr w:type="spellEnd"/>
+      <w:r>
+        <w:t xml:space="preserve"> hozzáadás</w:t>
+      </w:r>
+    </w:p>
+    <w:p>
+      <w:proofErr w:type="spellStart"/>
+      <w:r>
+        <w:t>AccountManagement</w:t>
+      </w:r>
+      <w:proofErr w:type="spellEnd"/>
+      <w:r>
+        <w:t xml:space="preserve"> </w:t>
+      </w:r>
+      <w:proofErr w:type="spellStart"/>
+      <w:r>
+        <w:t>folder</w:t>
+      </w:r>
+      <w:proofErr w:type="spellEnd"/>
+      <w:r>
+        <w:t xml:space="preserve">: </w:t>
+      </w:r>
+      <w:proofErr w:type="gramStart"/>
+      <w:r>
+        <w:t>AccountManager &gt;</w:t>
+      </w:r>
+      <w:proofErr w:type="gramEnd"/>
+      <w:r>
+        <w:t xml:space="preserve"> belépés, regisztráció, stb.</w:t>
       </w:r>
       <w:r>
         <w:t xml:space="preserve"> statikus osztály</w:t>
@@ -94,7 +193,35 @@
     <w:p>
       <w:r>
         <w:tab/>
-        <w:t>ValiDateUser &gt; validálja a feljhasználó, jelszó páros</w:t>
+      </w:r>
+      <w:proofErr w:type="spellStart"/>
+      <w:proofErr w:type="gramStart"/>
+      <w:r>
+        <w:t>ValiDateUser</w:t>
+      </w:r>
+      <w:proofErr w:type="spellEnd"/>
+      <w:r>
+        <w:t xml:space="preserve"> &gt;</w:t>
+      </w:r>
+      <w:proofErr w:type="gramEnd"/>
+      <w:r>
+        <w:t xml:space="preserve"> </w:t>
+      </w:r>
+      <w:proofErr w:type="spellStart"/>
+      <w:r>
+        <w:t>validálja</w:t>
+      </w:r>
+      <w:proofErr w:type="spellEnd"/>
+      <w:r>
+        <w:t xml:space="preserve"> a </w:t>
+      </w:r>
+      <w:proofErr w:type="spellStart"/>
+      <w:r>
+        <w:t>feljhasználó</w:t>
+      </w:r>
+      <w:proofErr w:type="spellEnd"/>
+      <w:r>
+        <w:t>, jelszó páros</w:t>
       </w:r>
       <w:r>
         <w:t>t</w:t>
@@ -103,64 +230,196 @@
     <w:p>
       <w:r>
         <w:tab/>
+      </w:r>
+      <w:proofErr w:type="spellStart"/>
+      <w:proofErr w:type="gramStart"/>
+      <w:r>
         <w:t>GetAccount</w:t>
       </w:r>
-      <w:r>
-        <w:t xml:space="preserve"> &gt; visszaadja az</w:t>
-      </w:r>
-      <w:r>
-        <w:t xml:space="preserve"> account-ot</w:t>
-      </w:r>
-      <w:r>
-        <w:t xml:space="preserve"> LogonModel alapján</w:t>
+      <w:proofErr w:type="spellEnd"/>
+      <w:r>
+        <w:t xml:space="preserve"> &gt;</w:t>
+      </w:r>
+      <w:proofErr w:type="gramEnd"/>
+      <w:r>
+        <w:t xml:space="preserve"> visszaadja az</w:t>
+      </w:r>
+      <w:r>
+        <w:t xml:space="preserve"> account-</w:t>
+      </w:r>
+      <w:proofErr w:type="spellStart"/>
+      <w:r>
+        <w:t>ot</w:t>
+      </w:r>
+      <w:proofErr w:type="spellEnd"/>
+      <w:r>
+        <w:t xml:space="preserve"> </w:t>
+      </w:r>
+      <w:proofErr w:type="spellStart"/>
+      <w:r>
+        <w:t>LogonModel</w:t>
+      </w:r>
+      <w:proofErr w:type="spellEnd"/>
+      <w:r>
+        <w:t xml:space="preserve"> alapján</w:t>
       </w:r>
     </w:p>
     <w:p>
       <w:r>
         <w:tab/>
-        <w:t>IsAdmin &gt; visszaadja hogy a logonmod</w:t>
+      </w:r>
+      <w:proofErr w:type="spellStart"/>
+      <w:r>
+        <w:t>IsAdmin</w:t>
+      </w:r>
+      <w:proofErr w:type="spellEnd"/>
+      <w:r>
+        <w:t xml:space="preserve"> &gt; </w:t>
+      </w:r>
+      <w:proofErr w:type="gramStart"/>
+      <w:r>
+        <w:t>visszaadja</w:t>
+      </w:r>
+      <w:proofErr w:type="gramEnd"/>
+      <w:r>
+        <w:t xml:space="preserve"> hogy a </w:t>
+      </w:r>
+      <w:proofErr w:type="spellStart"/>
+      <w:r>
+        <w:t>logonmod</w:t>
       </w:r>
       <w:r>
         <w:t>el</w:t>
       </w:r>
-      <w:r>
-        <w:t xml:space="preserve"> admin-e</w:t>
+      <w:proofErr w:type="spellEnd"/>
+      <w:r>
+        <w:t xml:space="preserve"> </w:t>
+      </w:r>
+      <w:proofErr w:type="spellStart"/>
+      <w:r>
+        <w:t>admin</w:t>
+      </w:r>
+      <w:proofErr w:type="spellEnd"/>
+      <w:r>
+        <w:t>-e</w:t>
       </w:r>
     </w:p>
     <w:p>
       <w:r>
         <w:tab/>
+      </w:r>
+      <w:proofErr w:type="spellStart"/>
+      <w:proofErr w:type="gramStart"/>
+      <w:r>
         <w:t>CreateUser</w:t>
       </w:r>
-      <w:r>
-        <w:t xml:space="preserve">  &gt; </w:t>
-      </w:r>
-      <w:r>
-        <w:t>hozzáadja az adatbázishoz, vagy ha valami nem megfelelő, visszaad egy CreateStatus</w:t>
-      </w:r>
+      <w:proofErr w:type="spellEnd"/>
+      <w:r>
+        <w:t xml:space="preserve">  &gt;</w:t>
+      </w:r>
+      <w:proofErr w:type="gramEnd"/>
+      <w:r>
+        <w:t xml:space="preserve"> </w:t>
+      </w:r>
+      <w:r>
+        <w:t xml:space="preserve">hozzáadja az adatbázishoz, vagy ha valami nem megfelelő, visszaad egy </w:t>
+      </w:r>
+      <w:proofErr w:type="spellStart"/>
+      <w:r>
+        <w:t>CreateStatus</w:t>
+      </w:r>
+      <w:proofErr w:type="spellEnd"/>
       <w:r>
         <w:t>-t</w:t>
       </w:r>
-      <w:bookmarkStart w:id="0" w:name="_GoBack"/>
-      <w:bookmarkEnd w:id="0"/>
-    </w:p>
-    <w:p>
-      <w:r>
-        <w:t>login átírása &gt; session</w:t>
-      </w:r>
-    </w:p>
-    <w:p>
-      <w:r>
-        <w:t>Admin</w:t>
-      </w:r>
-      <w:r>
-        <w:t xml:space="preserve"> felhasználó:</w:t>
+    </w:p>
+    <w:p>
+      <w:proofErr w:type="spellStart"/>
+      <w:r>
+        <w:t>Layout</w:t>
+      </w:r>
+      <w:proofErr w:type="spellEnd"/>
+      <w:r>
+        <w:t xml:space="preserve"> </w:t>
+      </w:r>
+      <w:proofErr w:type="spellStart"/>
+      <w:r>
+        <w:t>cshtml</w:t>
       </w:r>
     </w:p>
     <w:p>
       <w:pPr>
         <w:ind w:firstLine="708"/>
       </w:pPr>
+      <w:proofErr w:type="spellEnd"/>
+      <w:proofErr w:type="gramStart"/>
+      <w:r>
+        <w:t>bejelentkezve</w:t>
+      </w:r>
+      <w:proofErr w:type="gramEnd"/>
+      <w:r>
+        <w:t>/</w:t>
+      </w:r>
+      <w:proofErr w:type="spellStart"/>
+      <w:r>
+        <w:t>admin</w:t>
+      </w:r>
+      <w:proofErr w:type="spellEnd"/>
+      <w:r>
+        <w:t xml:space="preserve">/stb. &gt; </w:t>
+      </w:r>
+      <w:proofErr w:type="gramStart"/>
+      <w:r>
+        <w:t>Session[</w:t>
+      </w:r>
+      <w:proofErr w:type="gramEnd"/>
+      <w:r>
+        <w:t>„</w:t>
+      </w:r>
+      <w:proofErr w:type="spellStart"/>
+      <w:r>
+        <w:t>LoggedinUser</w:t>
+      </w:r>
+      <w:proofErr w:type="spellEnd"/>
+      <w:r>
+        <w:t>”]</w:t>
+      </w:r>
+    </w:p>
+    <w:p>
+      <w:pPr>
+        <w:ind w:firstLine="708"/>
+      </w:pPr>
+      <w:r>
+        <w:t>bejelentkezve: kijelentkezés, jelszó változtatás</w:t>
+      </w:r>
+      <w:bookmarkStart w:id="0" w:name="_GoBack"/>
+      <w:bookmarkEnd w:id="0"/>
+    </w:p>
+    <w:p>
+      <w:proofErr w:type="gramStart"/>
+      <w:r>
+        <w:t>login</w:t>
+      </w:r>
+      <w:proofErr w:type="gramEnd"/>
+      <w:r>
+        <w:t xml:space="preserve"> átírása &gt; session</w:t>
+      </w:r>
+    </w:p>
+    <w:p>
+      <w:proofErr w:type="spellStart"/>
+      <w:r>
+        <w:t>Admin</w:t>
+      </w:r>
+      <w:proofErr w:type="spellEnd"/>
+      <w:r>
+        <w:t xml:space="preserve"> felhasználó:</w:t>
+      </w:r>
+    </w:p>
+    <w:p>
+      <w:pPr>
+        <w:ind w:firstLine="708"/>
+      </w:pPr>
+      <w:proofErr w:type="spellStart"/>
       <w:r>
         <w:rPr>
           <w:rFonts w:ascii="Consolas" w:hAnsi="Consolas" w:cs="Consolas"/>
@@ -168,7 +427,17 @@
           <w:sz w:val="19"/>
           <w:szCs w:val="19"/>
         </w:rPr>
-        <w:t xml:space="preserve">UserName = </w:t>
+        <w:t>UserName</w:t>
+      </w:r>
+      <w:proofErr w:type="spellEnd"/>
+      <w:r>
+        <w:rPr>
+          <w:rFonts w:ascii="Consolas" w:hAnsi="Consolas" w:cs="Consolas"/>
+          <w:color w:val="000000"/>
+          <w:sz w:val="19"/>
+          <w:szCs w:val="19"/>
+        </w:rPr>
+        <w:t xml:space="preserve"> = </w:t>
       </w:r>
       <w:r>
         <w:rPr>
@@ -177,7 +446,27 @@
           <w:sz w:val="19"/>
           <w:szCs w:val="19"/>
         </w:rPr>
-        <w:t>"Admin"</w:t>
+        <w:t>"</w:t>
+      </w:r>
+      <w:proofErr w:type="spellStart"/>
+      <w:r>
+        <w:rPr>
+          <w:rFonts w:ascii="Consolas" w:hAnsi="Consolas" w:cs="Consolas"/>
+          <w:color w:val="A31515"/>
+          <w:sz w:val="19"/>
+          <w:szCs w:val="19"/>
+        </w:rPr>
+        <w:t>Admin</w:t>
+      </w:r>
+      <w:proofErr w:type="spellEnd"/>
+      <w:r>
+        <w:rPr>
+          <w:rFonts w:ascii="Consolas" w:hAnsi="Consolas" w:cs="Consolas"/>
+          <w:color w:val="A31515"/>
+          <w:sz w:val="19"/>
+          <w:szCs w:val="19"/>
+        </w:rPr>
+        <w:t>"</w:t>
       </w:r>
       <w:r>
         <w:rPr>
@@ -204,8 +493,29 @@
           <w:sz w:val="19"/>
           <w:szCs w:val="19"/>
         </w:rPr>
-        <w:t xml:space="preserve">, IsAdmin = </w:t>
-      </w:r>
+        <w:t xml:space="preserve">, </w:t>
+      </w:r>
+      <w:proofErr w:type="spellStart"/>
+      <w:r>
+        <w:rPr>
+          <w:rFonts w:ascii="Consolas" w:hAnsi="Consolas" w:cs="Consolas"/>
+          <w:color w:val="000000"/>
+          <w:sz w:val="19"/>
+          <w:szCs w:val="19"/>
+        </w:rPr>
+        <w:t>IsAdmin</w:t>
+      </w:r>
+      <w:proofErr w:type="spellEnd"/>
+      <w:r>
+        <w:rPr>
+          <w:rFonts w:ascii="Consolas" w:hAnsi="Consolas" w:cs="Consolas"/>
+          <w:color w:val="000000"/>
+          <w:sz w:val="19"/>
+          <w:szCs w:val="19"/>
+        </w:rPr>
+        <w:t xml:space="preserve"> = </w:t>
+      </w:r>
+      <w:proofErr w:type="spellStart"/>
       <w:r>
         <w:rPr>
           <w:rFonts w:ascii="Consolas" w:hAnsi="Consolas" w:cs="Consolas"/>
@@ -215,6 +525,7 @@
         </w:rPr>
         <w:t>true</w:t>
       </w:r>
+      <w:proofErr w:type="spellEnd"/>
       <w:r>
         <w:rPr>
           <w:rFonts w:ascii="Consolas" w:hAnsi="Consolas" w:cs="Consolas"/>
@@ -222,7 +533,27 @@
           <w:sz w:val="19"/>
           <w:szCs w:val="19"/>
         </w:rPr>
-        <w:t>, Password=</w:t>
+        <w:t xml:space="preserve">, </w:t>
+      </w:r>
+      <w:proofErr w:type="spellStart"/>
+      <w:r>
+        <w:rPr>
+          <w:rFonts w:ascii="Consolas" w:hAnsi="Consolas" w:cs="Consolas"/>
+          <w:color w:val="000000"/>
+          <w:sz w:val="19"/>
+          <w:szCs w:val="19"/>
+        </w:rPr>
+        <w:t>Password</w:t>
+      </w:r>
+      <w:proofErr w:type="spellEnd"/>
+      <w:r>
+        <w:rPr>
+          <w:rFonts w:ascii="Consolas" w:hAnsi="Consolas" w:cs="Consolas"/>
+          <w:color w:val="000000"/>
+          <w:sz w:val="19"/>
+          <w:szCs w:val="19"/>
+        </w:rPr>
+        <w:t>=</w:t>
       </w:r>
       <w:r>
         <w:rPr>
@@ -243,8 +574,18 @@
       </w:r>
     </w:p>
     <w:p>
-      <w:r>
-        <w:t xml:space="preserve">AccountController &gt; belépés, regisztráció, </w:t>
+      <w:proofErr w:type="spellStart"/>
+      <w:proofErr w:type="gramStart"/>
+      <w:r>
+        <w:t>AccountController</w:t>
+      </w:r>
+      <w:proofErr w:type="spellEnd"/>
+      <w:r>
+        <w:t xml:space="preserve"> &gt;</w:t>
+      </w:r>
+      <w:proofErr w:type="gramEnd"/>
+      <w:r>
+        <w:t xml:space="preserve"> belépés, regisztráció, </w:t>
       </w:r>
     </w:p>
     <w:sectPr>

</xml_diff>

<commit_message>
MovieModel MovieEntities MusicStoreEntities, SampleData > Old MovieD adatbázis hozzáaadva connection string Web.cinfog
</commit_message>
<xml_diff>
--- a/Dokumentáció.docx
+++ b/Dokumentáció.docx
@@ -389,11 +389,14 @@
       <w:pPr>
         <w:ind w:firstLine="708"/>
       </w:pPr>
-      <w:r>
-        <w:t>bejelentkezve: kijelentkezés, jelszó változtatás</w:t>
-      </w:r>
-      <w:bookmarkStart w:id="0" w:name="_GoBack"/>
-      <w:bookmarkEnd w:id="0"/>
+      <w:proofErr w:type="gramStart"/>
+      <w:r>
+        <w:t>bejelentkezve</w:t>
+      </w:r>
+      <w:proofErr w:type="gramEnd"/>
+      <w:r>
+        <w:t>: kijelentkezés, jelszó változtatás</w:t>
+      </w:r>
     </w:p>
     <w:p>
       <w:proofErr w:type="gramStart"/>
@@ -564,20 +567,53 @@
         </w:rPr>
         <w:t>"Admin123!"</w:t>
       </w:r>
-      <w:r>
-        <w:t xml:space="preserve"> </w:t>
-      </w:r>
-    </w:p>
-    <w:p>
-      <w:r>
-        <w:t>Tenni:</w:t>
-      </w:r>
-    </w:p>
-    <w:p>
+    </w:p>
+    <w:p/>
+    <w:p>
+      <w:r>
+        <w:t>Modellek: Filmek</w:t>
+      </w:r>
+      <w:r>
+        <w:t>:</w:t>
+      </w:r>
+    </w:p>
+    <w:p>
+      <w:r>
+        <w:tab/>
+      </w:r>
+      <w:r>
+        <w:t>Old-</w:t>
+      </w:r>
+      <w:proofErr w:type="spellStart"/>
+      <w:r>
+        <w:t>ba</w:t>
+      </w:r>
+      <w:proofErr w:type="spellEnd"/>
+      <w:r>
+        <w:t xml:space="preserve"> raktam: </w:t>
+      </w:r>
+      <w:proofErr w:type="spellStart"/>
+      <w:r>
+        <w:t>MusicStoreEntities</w:t>
+      </w:r>
+      <w:proofErr w:type="spellEnd"/>
+      <w:r>
+        <w:t xml:space="preserve">, </w:t>
+      </w:r>
+      <w:proofErr w:type="spellStart"/>
+      <w:r>
+        <w:t>SampleData</w:t>
+      </w:r>
+      <w:proofErr w:type="spellEnd"/>
+    </w:p>
+    <w:p>
+      <w:r>
+        <w:tab/>
+      </w:r>
       <w:proofErr w:type="spellStart"/>
       <w:proofErr w:type="gramStart"/>
       <w:r>
-        <w:t>AccountController</w:t>
+        <w:t>MovieSampleData</w:t>
       </w:r>
       <w:proofErr w:type="spellEnd"/>
       <w:r>
@@ -585,8 +621,64 @@
       </w:r>
       <w:proofErr w:type="gramEnd"/>
       <w:r>
-        <w:t xml:space="preserve"> belépés, regisztráció, </w:t>
-      </w:r>
+        <w:t xml:space="preserve"> adatfeltöltés</w:t>
+      </w:r>
+    </w:p>
+    <w:p>
+      <w:pPr>
+        <w:ind w:firstLine="708"/>
+      </w:pPr>
+      <w:r>
+        <w:t xml:space="preserve">SQL létrehozása, </w:t>
+      </w:r>
+      <w:proofErr w:type="spellStart"/>
+      <w:r>
+        <w:t>connectionstring</w:t>
+      </w:r>
+      <w:proofErr w:type="spellEnd"/>
+    </w:p>
+    <w:p>
+      <w:pPr>
+        <w:ind w:firstLine="708"/>
+      </w:pPr>
+      <w:proofErr w:type="spellStart"/>
+      <w:r>
+        <w:t>MovieSampleData</w:t>
+      </w:r>
+      <w:proofErr w:type="spellEnd"/>
+    </w:p>
+    <w:p>
+      <w:pPr>
+        <w:ind w:firstLine="708"/>
+      </w:pPr>
+    </w:p>
+    <w:p>
+      <w:pPr>
+        <w:ind w:firstLine="708"/>
+      </w:pPr>
+      <w:proofErr w:type="spellStart"/>
+      <w:r>
+        <w:t>Cart</w:t>
+      </w:r>
+      <w:proofErr w:type="spellEnd"/>
+      <w:r>
+        <w:t xml:space="preserve"> &gt; átírja a </w:t>
+      </w:r>
+      <w:proofErr w:type="spellStart"/>
+      <w:proofErr w:type="gramStart"/>
+      <w:r>
+        <w:t>CartId</w:t>
+      </w:r>
+      <w:proofErr w:type="spellEnd"/>
+      <w:r>
+        <w:t>-t</w:t>
+      </w:r>
+      <w:proofErr w:type="gramEnd"/>
+      <w:r>
+        <w:t xml:space="preserve"> amikor bejelentkezünk más felhasználóval</w:t>
+      </w:r>
+      <w:bookmarkStart w:id="0" w:name="_GoBack"/>
+      <w:bookmarkEnd w:id="0"/>
     </w:p>
     <w:sectPr>
       <w:pgSz w:w="11906" w:h="16838"/>

</xml_diff>

<commit_message>
LoggedInuserFilter Totalorder javítva Layout javítva > admin ki tud jelentkezni, jelszót változtatni, stb.
</commit_message>
<xml_diff>
--- a/Dokumentáció.docx
+++ b/Dokumentáció.docx
@@ -16,7 +16,6 @@
         <w:t>Backend:</w:t>
       </w:r>
     </w:p>
-    <w:p/>
     <w:p>
       <w:r>
         <w:t>Nem használt file-ok old-</w:t>
@@ -346,12 +345,12 @@
       <w:r>
         <w:t>cshtml</w:t>
       </w:r>
+      <w:proofErr w:type="spellEnd"/>
     </w:p>
     <w:p>
       <w:pPr>
         <w:ind w:firstLine="708"/>
       </w:pPr>
-      <w:proofErr w:type="spellEnd"/>
       <w:proofErr w:type="gramStart"/>
       <w:r>
         <w:t>bejelentkezve</w:t>
@@ -659,6 +658,7 @@
       <w:proofErr w:type="spellStart"/>
       <w:proofErr w:type="gramStart"/>
       <w:r>
+        <w:lastRenderedPageBreak/>
         <w:t>Cart</w:t>
       </w:r>
       <w:proofErr w:type="spellEnd"/>
@@ -713,13 +713,344 @@
         <w:t xml:space="preserve"> növelni</w:t>
       </w:r>
       <w:r>
+        <w:t xml:space="preserve"> </w:t>
+      </w:r>
+      <w:r>
         <w:t>, ha van, és törölni</w:t>
       </w:r>
       <w:r>
         <w:t xml:space="preserve"> &gt; MEGOLDVA!!!</w:t>
+      </w:r>
+    </w:p>
+    <w:p>
+      <w:pPr>
+        <w:ind w:firstLine="708"/>
+      </w:pPr>
+      <w:proofErr w:type="spellStart"/>
+      <w:r>
+        <w:t>MigrateCart</w:t>
+      </w:r>
+      <w:proofErr w:type="spellEnd"/>
+      <w:r>
+        <w:t xml:space="preserve"> &gt; új bejelentkezésnél &gt; a régiek </w:t>
+      </w:r>
+      <w:proofErr w:type="gramStart"/>
+      <w:r>
+        <w:t>megmaradnak</w:t>
+      </w:r>
+      <w:proofErr w:type="gramEnd"/>
+      <w:r>
+        <w:t xml:space="preserve"> ha nem jelentkeznek be</w:t>
+      </w:r>
+      <w:r>
+        <w:t xml:space="preserve"> &gt; </w:t>
+      </w:r>
+      <w:proofErr w:type="spellStart"/>
+      <w:r>
+        <w:t>cartid</w:t>
+      </w:r>
+      <w:proofErr w:type="spellEnd"/>
+      <w:r>
+        <w:t xml:space="preserve"> = „” nem változik minden új meghívásnál</w:t>
+      </w:r>
+      <w:r>
+        <w:t xml:space="preserve">, lehetne törölni időközönként, vagy IP cím alapján </w:t>
+      </w:r>
+      <w:proofErr w:type="spellStart"/>
+      <w:r>
+        <w:t>filterelni</w:t>
+      </w:r>
+      <w:proofErr w:type="spellEnd"/>
+      <w:r>
+        <w:t xml:space="preserve"> és ha megszakad a kapcsolat az adott IP-vel akkor törlés</w:t>
+      </w:r>
+    </w:p>
+    <w:p/>
+    <w:p>
+      <w:proofErr w:type="spellStart"/>
+      <w:r>
+        <w:t>AccountManagement</w:t>
+      </w:r>
+      <w:proofErr w:type="spellEnd"/>
+      <w:r>
+        <w:t xml:space="preserve"> </w:t>
+      </w:r>
+      <w:proofErr w:type="spellStart"/>
+      <w:r>
+        <w:t>Filters</w:t>
+      </w:r>
+      <w:proofErr w:type="spellEnd"/>
+      <w:r>
+        <w:t>:</w:t>
+      </w:r>
+    </w:p>
+    <w:p>
+      <w:r>
+        <w:tab/>
+      </w:r>
+      <w:proofErr w:type="spellStart"/>
+      <w:proofErr w:type="gramStart"/>
+      <w:r>
+        <w:t>LoggedinFilterAttribute</w:t>
+      </w:r>
+      <w:proofErr w:type="spellEnd"/>
+      <w:r>
+        <w:t xml:space="preserve"> &gt;</w:t>
+      </w:r>
+      <w:proofErr w:type="gramEnd"/>
+      <w:r>
+        <w:t xml:space="preserve"> Van-e bejelentkezett felhasználó</w:t>
+      </w:r>
+    </w:p>
+    <w:p>
+      <w:pPr>
+        <w:ind w:firstLine="708"/>
+      </w:pPr>
+    </w:p>
+    <w:p>
+      <w:pPr>
+        <w:ind w:firstLine="708"/>
+      </w:pPr>
+      <w:r>
+        <w:t>Átnézni:</w:t>
+      </w:r>
+    </w:p>
+    <w:p>
+      <w:pPr>
+        <w:ind w:firstLine="708"/>
+      </w:pPr>
+      <w:proofErr w:type="spellStart"/>
+      <w:r>
+        <w:t>ShoppingCart</w:t>
+      </w:r>
+      <w:proofErr w:type="spellEnd"/>
+      <w:r>
+        <w:t xml:space="preserve"> </w:t>
+      </w:r>
+      <w:proofErr w:type="spellStart"/>
+      <w:r>
+        <w:t>RemoveFromCart</w:t>
+      </w:r>
+      <w:proofErr w:type="spellEnd"/>
+    </w:p>
+    <w:p>
+      <w:pPr>
+        <w:ind w:firstLine="708"/>
+      </w:pPr>
+      <w:proofErr w:type="spellStart"/>
+      <w:proofErr w:type="gramStart"/>
+      <w:r>
+        <w:t>Dispose</w:t>
+      </w:r>
+      <w:proofErr w:type="spellEnd"/>
+      <w:r>
+        <w:t xml:space="preserve"> &gt;</w:t>
+      </w:r>
+      <w:proofErr w:type="gramEnd"/>
+      <w:r>
+        <w:t xml:space="preserve"> Contexteket </w:t>
+      </w:r>
+      <w:proofErr w:type="spellStart"/>
+      <w:r>
+        <w:t>StoreEntit</w:t>
+      </w:r>
+      <w:r>
+        <w:t>i</w:t>
+      </w:r>
+      <w:r>
+        <w:t>es</w:t>
+      </w:r>
+      <w:proofErr w:type="spellEnd"/>
+      <w:r>
+        <w:t>-t</w:t>
+      </w:r>
+      <w:r>
+        <w:t xml:space="preserve"> &gt; </w:t>
+      </w:r>
+      <w:proofErr w:type="spellStart"/>
+      <w:r>
+        <w:t>singleton</w:t>
+      </w:r>
+      <w:proofErr w:type="spellEnd"/>
+    </w:p>
+    <w:p>
+      <w:pPr>
+        <w:ind w:firstLine="708"/>
+      </w:pPr>
+      <w:proofErr w:type="spellStart"/>
+      <w:r>
+        <w:t>MovieD</w:t>
+      </w:r>
+      <w:proofErr w:type="spellEnd"/>
+      <w:r>
+        <w:t xml:space="preserve"> nem készülnek táblák</w:t>
+      </w:r>
+      <w:proofErr w:type="gramStart"/>
+      <w:r>
+        <w:t>…!!!</w:t>
+      </w:r>
+      <w:proofErr w:type="gramEnd"/>
+    </w:p>
+    <w:p>
+      <w:proofErr w:type="gramStart"/>
+      <w:r>
+        <w:t>Hibajavítás &gt;</w:t>
+      </w:r>
+      <w:proofErr w:type="spellStart"/>
+      <w:proofErr w:type="gramEnd"/>
+    </w:p>
+    <w:p>
+      <w:pPr>
+        <w:ind w:firstLine="708"/>
+      </w:pPr>
+      <w:r>
+        <w:t>orderTotal</w:t>
+      </w:r>
+      <w:proofErr w:type="spellEnd"/>
+      <w:r>
+        <w:t xml:space="preserve"> 0 marad </w:t>
+      </w:r>
+      <w:proofErr w:type="gramStart"/>
+      <w:r>
+        <w:t>mindig</w:t>
+      </w:r>
+      <w:r>
+        <w:t xml:space="preserve"> &gt;</w:t>
+      </w:r>
+      <w:proofErr w:type="gramEnd"/>
+      <w:r>
+        <w:t xml:space="preserve"> </w:t>
+      </w:r>
+      <w:proofErr w:type="spellStart"/>
+      <w:r>
+        <w:t>order.add</w:t>
+      </w:r>
+      <w:proofErr w:type="spellEnd"/>
+      <w:r>
+        <w:t xml:space="preserve"> </w:t>
+      </w:r>
+      <w:proofErr w:type="spellStart"/>
+      <w:r>
+        <w:t>createorder</w:t>
+      </w:r>
+      <w:proofErr w:type="spellEnd"/>
+      <w:r>
+        <w:t>-be rakva</w:t>
+      </w:r>
+      <w:r>
+        <w:t xml:space="preserve"> &gt; javítva</w:t>
+      </w:r>
+    </w:p>
+    <w:p/>
+    <w:p>
+      <w:r>
+        <w:t>Belerakni:</w:t>
+      </w:r>
+    </w:p>
+    <w:p>
+      <w:r>
+        <w:tab/>
+      </w:r>
+      <w:proofErr w:type="spellStart"/>
+      <w:r>
+        <w:t>LoggedinFilter</w:t>
+      </w:r>
+      <w:proofErr w:type="spellEnd"/>
+    </w:p>
+    <w:p>
+      <w:r>
+        <w:tab/>
+      </w:r>
+      <w:proofErr w:type="spellStart"/>
+      <w:r>
+        <w:t>Admin</w:t>
+      </w:r>
+      <w:r>
+        <w:t>F</w:t>
+      </w:r>
+      <w:r>
+        <w:t>ilter</w:t>
+      </w:r>
+      <w:proofErr w:type="spellEnd"/>
+    </w:p>
+    <w:p>
+      <w:r>
+        <w:tab/>
+        <w:t xml:space="preserve">File </w:t>
+      </w:r>
+      <w:proofErr w:type="gramStart"/>
+      <w:r>
+        <w:t>feltöltés &gt;</w:t>
+      </w:r>
+      <w:proofErr w:type="gramEnd"/>
+      <w:r>
+        <w:t xml:space="preserve"> </w:t>
+      </w:r>
+      <w:r>
+        <w:t xml:space="preserve">készlet változtatás, </w:t>
+      </w:r>
+      <w:proofErr w:type="spellStart"/>
+      <w:r>
+        <w:t>árváltoztatás</w:t>
+      </w:r>
+      <w:proofErr w:type="spellEnd"/>
+      <w:r>
+        <w:t>, stb.</w:t>
+      </w:r>
+      <w:r>
+        <w:t>, hiba ellenőrzés</w:t>
+      </w:r>
+    </w:p>
+    <w:p/>
+    <w:p>
+      <w:r>
+        <w:t>Kész:</w:t>
+      </w:r>
+      <w:r>
+        <w:t xml:space="preserve"> </w:t>
+      </w:r>
+    </w:p>
+    <w:p>
+      <w:r>
+        <w:tab/>
+        <w:t>Rendelés belépés nélkül</w:t>
       </w:r>
       <w:bookmarkStart w:id="0" w:name="_GoBack"/>
       <w:bookmarkEnd w:id="0"/>
+    </w:p>
+    <w:p/>
+    <w:p>
+      <w:r>
+        <w:tab/>
+      </w:r>
+    </w:p>
+    <w:p/>
+    <w:p>
+      <w:r>
+        <w:t>Fejlesztés:</w:t>
+      </w:r>
+    </w:p>
+    <w:p>
+      <w:r>
+        <w:tab/>
+        <w:t xml:space="preserve">Automata </w:t>
+      </w:r>
+      <w:proofErr w:type="gramStart"/>
+      <w:r>
+        <w:t>fordítás &gt;</w:t>
+      </w:r>
+      <w:proofErr w:type="gramEnd"/>
+      <w:r>
+        <w:t xml:space="preserve"> lekérni az aktuális országot &gt; </w:t>
+      </w:r>
+      <w:proofErr w:type="spellStart"/>
+      <w:r>
+        <w:t>sql-ben</w:t>
+      </w:r>
+      <w:proofErr w:type="spellEnd"/>
+      <w:r>
+        <w:t xml:space="preserve"> tárolni  a szövegeket nyelv szerint</w:t>
+      </w:r>
     </w:p>
     <w:sectPr>
       <w:pgSz w:w="11906" w:h="16838"/>

</xml_diff>

<commit_message>
AdminFilter LoggedInFilter CheckoutController > nincs loggedinuser filter StoreManager Adminfilter layout sotremanager javítva
</commit_message>
<xml_diff>
--- a/Dokumentáció.docx
+++ b/Dokumentáció.docx
@@ -683,6 +683,12 @@
       <w:r>
         <w:t xml:space="preserve"> </w:t>
       </w:r>
+      <w:r>
+        <w:t xml:space="preserve">&gt; </w:t>
+      </w:r>
+      <w:r>
+        <w:t>MEGOLDVA!!!</w:t>
+      </w:r>
     </w:p>
     <w:p>
       <w:pPr>
@@ -722,114 +728,326 @@
         <w:t xml:space="preserve"> &gt; MEGOLDVA!!!</w:t>
       </w:r>
     </w:p>
+    <w:p/>
+    <w:p>
+      <w:proofErr w:type="spellStart"/>
+      <w:r>
+        <w:t>AccountManagement</w:t>
+      </w:r>
+      <w:proofErr w:type="spellEnd"/>
+      <w:r>
+        <w:t xml:space="preserve"> </w:t>
+      </w:r>
+      <w:proofErr w:type="spellStart"/>
+      <w:r>
+        <w:t>Filters</w:t>
+      </w:r>
+      <w:proofErr w:type="spellEnd"/>
+      <w:r>
+        <w:t>:</w:t>
+      </w:r>
+    </w:p>
+    <w:p>
+      <w:r>
+        <w:tab/>
+      </w:r>
+      <w:proofErr w:type="spellStart"/>
+      <w:proofErr w:type="gramStart"/>
+      <w:r>
+        <w:t>LoggedinFilterAttribute</w:t>
+      </w:r>
+      <w:proofErr w:type="spellEnd"/>
+      <w:r>
+        <w:t xml:space="preserve"> &gt;</w:t>
+      </w:r>
+      <w:proofErr w:type="gramEnd"/>
+      <w:r>
+        <w:t xml:space="preserve"> Van-e bejelentkezett felhasználó</w:t>
+      </w:r>
+    </w:p>
+    <w:p>
+      <w:r>
+        <w:tab/>
+      </w:r>
+      <w:proofErr w:type="spellStart"/>
+      <w:proofErr w:type="gramStart"/>
+      <w:r>
+        <w:t>AdminFilter</w:t>
+      </w:r>
+      <w:proofErr w:type="spellEnd"/>
+      <w:r>
+        <w:t xml:space="preserve"> &gt;</w:t>
+      </w:r>
+      <w:proofErr w:type="gramEnd"/>
+      <w:r>
+        <w:t xml:space="preserve"> a belé</w:t>
+      </w:r>
+      <w:r>
+        <w:t>p</w:t>
+      </w:r>
+      <w:r>
+        <w:t xml:space="preserve">ett </w:t>
+      </w:r>
+      <w:proofErr w:type="spellStart"/>
+      <w:r>
+        <w:t>user</w:t>
+      </w:r>
+      <w:proofErr w:type="spellEnd"/>
+      <w:r>
+        <w:t xml:space="preserve"> </w:t>
+      </w:r>
+      <w:proofErr w:type="spellStart"/>
+      <w:r>
+        <w:t>admin</w:t>
+      </w:r>
+      <w:proofErr w:type="spellEnd"/>
+      <w:r>
+        <w:t>-e</w:t>
+      </w:r>
+    </w:p>
+    <w:p/>
+    <w:p>
+      <w:proofErr w:type="gramStart"/>
+      <w:r>
+        <w:t>Hibajavítás &gt;</w:t>
+      </w:r>
+      <w:proofErr w:type="spellStart"/>
+      <w:proofErr w:type="gramEnd"/>
+    </w:p>
     <w:p>
       <w:pPr>
         <w:ind w:firstLine="708"/>
       </w:pPr>
-      <w:proofErr w:type="spellStart"/>
-      <w:r>
-        <w:t>MigrateCart</w:t>
-      </w:r>
-      <w:proofErr w:type="spellEnd"/>
-      <w:r>
-        <w:t xml:space="preserve"> &gt; új bejelentkezésnél &gt; a régiek </w:t>
-      </w:r>
-      <w:proofErr w:type="gramStart"/>
-      <w:r>
-        <w:t>megmaradnak</w:t>
-      </w:r>
-      <w:proofErr w:type="gramEnd"/>
-      <w:r>
-        <w:t xml:space="preserve"> ha nem jelentkeznek be</w:t>
+      <w:r>
+        <w:t>orderTotal</w:t>
+      </w:r>
+      <w:proofErr w:type="spellEnd"/>
+      <w:r>
+        <w:t xml:space="preserve"> 0 marad </w:t>
+      </w:r>
+      <w:proofErr w:type="gramStart"/>
+      <w:r>
+        <w:t>mindig</w:t>
+      </w:r>
+      <w:r>
+        <w:t xml:space="preserve"> &gt;</w:t>
+      </w:r>
+      <w:proofErr w:type="gramEnd"/>
+      <w:r>
+        <w:t xml:space="preserve"> </w:t>
+      </w:r>
+      <w:proofErr w:type="spellStart"/>
+      <w:r>
+        <w:t>order.add</w:t>
+      </w:r>
+      <w:proofErr w:type="spellEnd"/>
+      <w:r>
+        <w:t xml:space="preserve"> </w:t>
+      </w:r>
+      <w:proofErr w:type="spellStart"/>
+      <w:r>
+        <w:t>createorder</w:t>
+      </w:r>
+      <w:proofErr w:type="spellEnd"/>
+      <w:r>
+        <w:t>-be rakva</w:t>
       </w:r>
       <w:r>
         <w:t xml:space="preserve"> &gt; </w:t>
       </w:r>
-      <w:proofErr w:type="spellStart"/>
-      <w:r>
-        <w:t>cartid</w:t>
-      </w:r>
-      <w:proofErr w:type="spellEnd"/>
-      <w:r>
-        <w:t xml:space="preserve"> = „” nem változik minden új meghívásnál</w:t>
-      </w:r>
-      <w:r>
-        <w:t xml:space="preserve">, lehetne törölni időközönként, vagy IP cím alapján </w:t>
-      </w:r>
-      <w:proofErr w:type="spellStart"/>
-      <w:r>
-        <w:t>filterelni</w:t>
-      </w:r>
-      <w:proofErr w:type="spellEnd"/>
-      <w:r>
-        <w:t xml:space="preserve"> és ha megszakad a kapcsolat az adott IP-vel akkor törlés</w:t>
+      <w:r>
+        <w:t>MEGOLDVA!!!</w:t>
       </w:r>
     </w:p>
     <w:p/>
     <w:p>
-      <w:proofErr w:type="spellStart"/>
-      <w:r>
-        <w:t>AccountManagement</w:t>
-      </w:r>
-      <w:proofErr w:type="spellEnd"/>
+      <w:r>
+        <w:t>Belerakni:</w:t>
+      </w:r>
+    </w:p>
+    <w:p>
+      <w:r>
+        <w:tab/>
+        <w:t xml:space="preserve">File </w:t>
+      </w:r>
+      <w:proofErr w:type="gramStart"/>
+      <w:r>
+        <w:t>feltöltés &gt;</w:t>
+      </w:r>
+      <w:proofErr w:type="gramEnd"/>
       <w:r>
         <w:t xml:space="preserve"> </w:t>
       </w:r>
-      <w:proofErr w:type="spellStart"/>
-      <w:r>
-        <w:t>Filters</w:t>
-      </w:r>
-      <w:proofErr w:type="spellEnd"/>
-      <w:r>
-        <w:t>:</w:t>
-      </w:r>
-    </w:p>
-    <w:p>
-      <w:r>
-        <w:tab/>
-      </w:r>
-      <w:proofErr w:type="spellStart"/>
-      <w:proofErr w:type="gramStart"/>
-      <w:r>
-        <w:t>LoggedinFilterAttribute</w:t>
-      </w:r>
-      <w:proofErr w:type="spellEnd"/>
-      <w:r>
-        <w:t xml:space="preserve"> &gt;</w:t>
-      </w:r>
-      <w:proofErr w:type="gramEnd"/>
-      <w:r>
-        <w:t xml:space="preserve"> Van-e bejelentkezett felhasználó</w:t>
+      <w:r>
+        <w:t xml:space="preserve">készlet változtatás, </w:t>
+      </w:r>
+      <w:proofErr w:type="spellStart"/>
+      <w:r>
+        <w:t>árváltoztatás</w:t>
+      </w:r>
+      <w:proofErr w:type="spellEnd"/>
+      <w:r>
+        <w:t>, stb.</w:t>
+      </w:r>
+      <w:r>
+        <w:t>, hiba ellenőrzés</w:t>
+      </w:r>
+    </w:p>
+    <w:p/>
+    <w:p>
+      <w:r>
+        <w:t>Kész:</w:t>
+      </w:r>
+      <w:r>
+        <w:t xml:space="preserve"> </w:t>
+      </w:r>
+    </w:p>
+    <w:p>
+      <w:r>
+        <w:tab/>
+      </w:r>
+      <w:proofErr w:type="spellStart"/>
+      <w:r>
+        <w:t>LoggedinFilter</w:t>
+      </w:r>
+      <w:proofErr w:type="spellEnd"/>
+    </w:p>
+    <w:p>
+      <w:r>
+        <w:tab/>
+      </w:r>
+      <w:proofErr w:type="spellStart"/>
+      <w:r>
+        <w:t>AdminFilter</w:t>
+      </w:r>
+      <w:proofErr w:type="spellEnd"/>
+    </w:p>
+    <w:p>
+      <w:r>
+        <w:tab/>
+        <w:t>Rendelés belépés nélkül</w:t>
+      </w:r>
+    </w:p>
+    <w:p>
+      <w:bookmarkStart w:id="0" w:name="_GoBack"/>
+      <w:bookmarkEnd w:id="0"/>
+    </w:p>
+    <w:p>
+      <w:r>
+        <w:t>Fejlesztés:</w:t>
+      </w:r>
+    </w:p>
+    <w:p>
+      <w:r>
+        <w:tab/>
+        <w:t xml:space="preserve">Automata </w:t>
+      </w:r>
+      <w:proofErr w:type="gramStart"/>
+      <w:r>
+        <w:t>fordítás &gt;</w:t>
+      </w:r>
+      <w:proofErr w:type="gramEnd"/>
+      <w:r>
+        <w:t xml:space="preserve"> lekérni az aktuális országot &gt; </w:t>
+      </w:r>
+      <w:proofErr w:type="spellStart"/>
+      <w:r>
+        <w:t>sql-ben</w:t>
+      </w:r>
+      <w:proofErr w:type="spellEnd"/>
+      <w:r>
+        <w:t xml:space="preserve"> tárolni  a szövegeket nyelv szerint</w:t>
       </w:r>
     </w:p>
     <w:p>
       <w:pPr>
         <w:ind w:firstLine="708"/>
       </w:pPr>
+      <w:proofErr w:type="spellStart"/>
+      <w:r>
+        <w:t>MigrateCart</w:t>
+      </w:r>
+      <w:proofErr w:type="spellEnd"/>
+      <w:r>
+        <w:t xml:space="preserve"> &gt; új bejelentkezésnél &gt; a régiek </w:t>
+      </w:r>
+      <w:proofErr w:type="gramStart"/>
+      <w:r>
+        <w:t>megmaradnak</w:t>
+      </w:r>
+      <w:proofErr w:type="gramEnd"/>
+      <w:r>
+        <w:t xml:space="preserve"> ha nem jelentkeznek be &gt; </w:t>
+      </w:r>
+      <w:proofErr w:type="spellStart"/>
+      <w:r>
+        <w:t>cartid</w:t>
+      </w:r>
+      <w:proofErr w:type="spellEnd"/>
+      <w:r>
+        <w:t xml:space="preserve"> = „” nem változik minden új meghívásnál, lehetne törölni időközönként, vagy IP cím alapján </w:t>
+      </w:r>
+      <w:proofErr w:type="spellStart"/>
+      <w:r>
+        <w:t>filterelni</w:t>
+      </w:r>
+      <w:proofErr w:type="spellEnd"/>
+      <w:r>
+        <w:t xml:space="preserve"> és ha megszakad a kapcsolat az adott IP-vel akkor törlés</w:t>
+      </w:r>
+    </w:p>
+    <w:p/>
+    <w:p>
+      <w:r>
+        <w:t>Átnézni:</w:t>
+      </w:r>
     </w:p>
     <w:p>
       <w:pPr>
         <w:ind w:firstLine="708"/>
       </w:pPr>
-      <w:r>
-        <w:t>Átnézni:</w:t>
-      </w:r>
+      <w:proofErr w:type="spellStart"/>
+      <w:r>
+        <w:t>ShoppingCart</w:t>
+      </w:r>
+      <w:proofErr w:type="spellEnd"/>
+      <w:r>
+        <w:t xml:space="preserve"> </w:t>
+      </w:r>
+      <w:proofErr w:type="spellStart"/>
+      <w:r>
+        <w:t>RemoveFromCart</w:t>
+      </w:r>
+      <w:proofErr w:type="spellEnd"/>
     </w:p>
     <w:p>
       <w:pPr>
         <w:ind w:firstLine="708"/>
       </w:pPr>
       <w:proofErr w:type="spellStart"/>
-      <w:r>
-        <w:t>ShoppingCart</w:t>
-      </w:r>
-      <w:proofErr w:type="spellEnd"/>
-      <w:r>
-        <w:t xml:space="preserve"> </w:t>
-      </w:r>
-      <w:proofErr w:type="spellStart"/>
-      <w:r>
-        <w:t>RemoveFromCart</w:t>
+      <w:proofErr w:type="gramStart"/>
+      <w:r>
+        <w:t>Dispose</w:t>
+      </w:r>
+      <w:proofErr w:type="spellEnd"/>
+      <w:r>
+        <w:t xml:space="preserve"> &gt;</w:t>
+      </w:r>
+      <w:proofErr w:type="gramEnd"/>
+      <w:r>
+        <w:t xml:space="preserve"> Contexteket </w:t>
+      </w:r>
+      <w:proofErr w:type="spellStart"/>
+      <w:r>
+        <w:t>StoreEntities</w:t>
+      </w:r>
+      <w:proofErr w:type="spellEnd"/>
+      <w:r>
+        <w:t xml:space="preserve">-t &gt; </w:t>
+      </w:r>
+      <w:proofErr w:type="spellStart"/>
+      <w:r>
+        <w:t>singleton</w:t>
       </w:r>
       <w:proofErr w:type="spellEnd"/>
     </w:p>
@@ -838,46 +1056,6 @@
         <w:ind w:firstLine="708"/>
       </w:pPr>
       <w:proofErr w:type="spellStart"/>
-      <w:proofErr w:type="gramStart"/>
-      <w:r>
-        <w:t>Dispose</w:t>
-      </w:r>
-      <w:proofErr w:type="spellEnd"/>
-      <w:r>
-        <w:t xml:space="preserve"> &gt;</w:t>
-      </w:r>
-      <w:proofErr w:type="gramEnd"/>
-      <w:r>
-        <w:t xml:space="preserve"> Contexteket </w:t>
-      </w:r>
-      <w:proofErr w:type="spellStart"/>
-      <w:r>
-        <w:t>StoreEntit</w:t>
-      </w:r>
-      <w:r>
-        <w:t>i</w:t>
-      </w:r>
-      <w:r>
-        <w:t>es</w:t>
-      </w:r>
-      <w:proofErr w:type="spellEnd"/>
-      <w:r>
-        <w:t>-t</w:t>
-      </w:r>
-      <w:r>
-        <w:t xml:space="preserve"> &gt; </w:t>
-      </w:r>
-      <w:proofErr w:type="spellStart"/>
-      <w:r>
-        <w:t>singleton</w:t>
-      </w:r>
-      <w:proofErr w:type="spellEnd"/>
-    </w:p>
-    <w:p>
-      <w:pPr>
-        <w:ind w:firstLine="708"/>
-      </w:pPr>
-      <w:proofErr w:type="spellStart"/>
       <w:r>
         <w:t>MovieD</w:t>
       </w:r>
@@ -891,167 +1069,7 @@
       </w:r>
       <w:proofErr w:type="gramEnd"/>
     </w:p>
-    <w:p>
-      <w:proofErr w:type="gramStart"/>
-      <w:r>
-        <w:t>Hibajavítás &gt;</w:t>
-      </w:r>
-      <w:proofErr w:type="spellStart"/>
-      <w:proofErr w:type="gramEnd"/>
-    </w:p>
-    <w:p>
-      <w:pPr>
-        <w:ind w:firstLine="708"/>
-      </w:pPr>
-      <w:r>
-        <w:t>orderTotal</w:t>
-      </w:r>
-      <w:proofErr w:type="spellEnd"/>
-      <w:r>
-        <w:t xml:space="preserve"> 0 marad </w:t>
-      </w:r>
-      <w:proofErr w:type="gramStart"/>
-      <w:r>
-        <w:t>mindig</w:t>
-      </w:r>
-      <w:r>
-        <w:t xml:space="preserve"> &gt;</w:t>
-      </w:r>
-      <w:proofErr w:type="gramEnd"/>
-      <w:r>
-        <w:t xml:space="preserve"> </w:t>
-      </w:r>
-      <w:proofErr w:type="spellStart"/>
-      <w:r>
-        <w:t>order.add</w:t>
-      </w:r>
-      <w:proofErr w:type="spellEnd"/>
-      <w:r>
-        <w:t xml:space="preserve"> </w:t>
-      </w:r>
-      <w:proofErr w:type="spellStart"/>
-      <w:r>
-        <w:t>createorder</w:t>
-      </w:r>
-      <w:proofErr w:type="spellEnd"/>
-      <w:r>
-        <w:t>-be rakva</w:t>
-      </w:r>
-      <w:r>
-        <w:t xml:space="preserve"> &gt; javítva</w:t>
-      </w:r>
-    </w:p>
     <w:p/>
-    <w:p>
-      <w:r>
-        <w:t>Belerakni:</w:t>
-      </w:r>
-    </w:p>
-    <w:p>
-      <w:r>
-        <w:tab/>
-      </w:r>
-      <w:proofErr w:type="spellStart"/>
-      <w:r>
-        <w:t>LoggedinFilter</w:t>
-      </w:r>
-      <w:proofErr w:type="spellEnd"/>
-    </w:p>
-    <w:p>
-      <w:r>
-        <w:tab/>
-      </w:r>
-      <w:proofErr w:type="spellStart"/>
-      <w:r>
-        <w:t>Admin</w:t>
-      </w:r>
-      <w:r>
-        <w:t>F</w:t>
-      </w:r>
-      <w:r>
-        <w:t>ilter</w:t>
-      </w:r>
-      <w:proofErr w:type="spellEnd"/>
-    </w:p>
-    <w:p>
-      <w:r>
-        <w:tab/>
-        <w:t xml:space="preserve">File </w:t>
-      </w:r>
-      <w:proofErr w:type="gramStart"/>
-      <w:r>
-        <w:t>feltöltés &gt;</w:t>
-      </w:r>
-      <w:proofErr w:type="gramEnd"/>
-      <w:r>
-        <w:t xml:space="preserve"> </w:t>
-      </w:r>
-      <w:r>
-        <w:t xml:space="preserve">készlet változtatás, </w:t>
-      </w:r>
-      <w:proofErr w:type="spellStart"/>
-      <w:r>
-        <w:t>árváltoztatás</w:t>
-      </w:r>
-      <w:proofErr w:type="spellEnd"/>
-      <w:r>
-        <w:t>, stb.</w:t>
-      </w:r>
-      <w:r>
-        <w:t>, hiba ellenőrzés</w:t>
-      </w:r>
-    </w:p>
-    <w:p/>
-    <w:p>
-      <w:r>
-        <w:t>Kész:</w:t>
-      </w:r>
-      <w:r>
-        <w:t xml:space="preserve"> </w:t>
-      </w:r>
-    </w:p>
-    <w:p>
-      <w:r>
-        <w:tab/>
-        <w:t>Rendelés belépés nélkül</w:t>
-      </w:r>
-      <w:bookmarkStart w:id="0" w:name="_GoBack"/>
-      <w:bookmarkEnd w:id="0"/>
-    </w:p>
-    <w:p/>
-    <w:p>
-      <w:r>
-        <w:tab/>
-      </w:r>
-    </w:p>
-    <w:p/>
-    <w:p>
-      <w:r>
-        <w:t>Fejlesztés:</w:t>
-      </w:r>
-    </w:p>
-    <w:p>
-      <w:r>
-        <w:tab/>
-        <w:t xml:space="preserve">Automata </w:t>
-      </w:r>
-      <w:proofErr w:type="gramStart"/>
-      <w:r>
-        <w:t>fordítás &gt;</w:t>
-      </w:r>
-      <w:proofErr w:type="gramEnd"/>
-      <w:r>
-        <w:t xml:space="preserve"> lekérni az aktuális országot &gt; </w:t>
-      </w:r>
-      <w:proofErr w:type="spellStart"/>
-      <w:r>
-        <w:t>sql-ben</w:t>
-      </w:r>
-      <w:proofErr w:type="spellEnd"/>
-      <w:r>
-        <w:t xml:space="preserve"> tárolni  a szövegeket nyelv szerint</w:t>
-      </w:r>
-    </w:p>
     <w:sectPr>
       <w:pgSz w:w="11906" w:h="16838"/>
       <w:pgMar w:top="1417" w:right="1417" w:bottom="1417" w:left="1417" w:header="708" w:footer="708" w:gutter="0"/>

</xml_diff>

<commit_message>
Model elemek áthelyezve Struktúra: View, Database, Old Movie adatbázis
</commit_message>
<xml_diff>
--- a/Dokumentáció.docx
+++ b/Dokumentáció.docx
@@ -806,6 +806,8 @@
       </w:r>
     </w:p>
     <w:p/>
+    <w:p/>
+    <w:p/>
     <w:p>
       <w:proofErr w:type="gramStart"/>
       <w:r>
@@ -893,6 +895,39 @@
         <w:t>, hiba ellenőrzés</w:t>
       </w:r>
     </w:p>
+    <w:p>
+      <w:r>
+        <w:tab/>
+      </w:r>
+      <w:proofErr w:type="spellStart"/>
+      <w:proofErr w:type="gramStart"/>
+      <w:r>
+        <w:t>Order</w:t>
+      </w:r>
+      <w:proofErr w:type="spellEnd"/>
+      <w:r>
+        <w:t xml:space="preserve"> &gt;</w:t>
+      </w:r>
+      <w:proofErr w:type="gramEnd"/>
+      <w:r>
+        <w:t xml:space="preserve"> telefonszám, email ellenőrzés</w:t>
+      </w:r>
+    </w:p>
+    <w:p>
+      <w:r>
+        <w:tab/>
+      </w:r>
+      <w:proofErr w:type="spellStart"/>
+      <w:r>
+        <w:t>Dataannotation</w:t>
+      </w:r>
+      <w:proofErr w:type="spellEnd"/>
+      <w:r>
+        <w:t xml:space="preserve"> nem működik szinte sehol…</w:t>
+      </w:r>
+      <w:bookmarkStart w:id="0" w:name="_GoBack"/>
+      <w:bookmarkEnd w:id="0"/>
+    </w:p>
     <w:p/>
     <w:p>
       <w:r>
@@ -1035,6 +1070,7 @@
       </w:pPr>
       <w:proofErr w:type="spellStart"/>
       <w:r>
+        <w:lastRenderedPageBreak/>
         <w:t>MigrateCart</w:t>
       </w:r>
       <w:proofErr w:type="spellEnd"/>
@@ -1115,8 +1151,6 @@
       <w:r>
         <w:t xml:space="preserve"> ugyanazt csinálja</w:t>
       </w:r>
-      <w:bookmarkStart w:id="0" w:name="_GoBack"/>
-      <w:bookmarkEnd w:id="0"/>
     </w:p>
     <w:sectPr>
       <w:pgSz w:w="11906" w:h="16838"/>

</xml_diff>

<commit_message>
StorageManager upload, download files
</commit_message>
<xml_diff>
--- a/Dokumentáció.docx
+++ b/Dokumentáció.docx
@@ -71,16 +71,30 @@
     <w:p>
       <w:proofErr w:type="spellStart"/>
       <w:r>
-        <w:t>MemberShip</w:t>
-      </w:r>
-      <w:proofErr w:type="spellEnd"/>
-      <w:r>
-        <w:t xml:space="preserve"> API nem működik</w:t>
-      </w:r>
-    </w:p>
-    <w:p>
-      <w:r>
-        <w:t>Megoldás:</w:t>
+        <w:t>AccountManagement</w:t>
+      </w:r>
+      <w:proofErr w:type="spellEnd"/>
+      <w:r>
+        <w:t xml:space="preserve"> </w:t>
+      </w:r>
+      <w:proofErr w:type="spellStart"/>
+      <w:r>
+        <w:t>folder</w:t>
+      </w:r>
+      <w:proofErr w:type="spellEnd"/>
+      <w:r>
+        <w:t xml:space="preserve">: </w:t>
+      </w:r>
+      <w:proofErr w:type="gramStart"/>
+      <w:r>
+        <w:t>AccountManager &gt;</w:t>
+      </w:r>
+      <w:proofErr w:type="gramEnd"/>
+      <w:r>
+        <w:t xml:space="preserve"> belépés, regisztráció, stb.</w:t>
+      </w:r>
+      <w:r>
+        <w:t xml:space="preserve"> statikus osztály</w:t>
       </w:r>
     </w:p>
     <w:p>
@@ -88,645 +102,777 @@
         <w:tab/>
       </w:r>
       <w:proofErr w:type="spellStart"/>
-      <w:r>
-        <w:t>AccountModellek</w:t>
-      </w:r>
-      <w:proofErr w:type="spellEnd"/>
+      <w:proofErr w:type="gramStart"/>
+      <w:r>
+        <w:t>ValiDateUser</w:t>
+      </w:r>
+      <w:proofErr w:type="spellEnd"/>
+      <w:r>
+        <w:t xml:space="preserve"> &gt;</w:t>
+      </w:r>
+      <w:proofErr w:type="gramEnd"/>
       <w:r>
         <w:t xml:space="preserve"> </w:t>
       </w:r>
-      <w:r>
-        <w:t xml:space="preserve">hozzáadása </w:t>
-      </w:r>
-      <w:proofErr w:type="spellStart"/>
-      <w:r>
-        <w:t>MusicStoreEntities-hez</w:t>
-      </w:r>
-      <w:proofErr w:type="spellEnd"/>
+      <w:proofErr w:type="spellStart"/>
+      <w:r>
+        <w:t>validálja</w:t>
+      </w:r>
+      <w:proofErr w:type="spellEnd"/>
+      <w:r>
+        <w:t xml:space="preserve"> a </w:t>
+      </w:r>
+      <w:proofErr w:type="spellStart"/>
+      <w:r>
+        <w:t>feljhasználó</w:t>
+      </w:r>
+      <w:proofErr w:type="spellEnd"/>
+      <w:r>
+        <w:t>, jelszó páros</w:t>
+      </w:r>
+      <w:r>
+        <w:t>t</w:t>
+      </w:r>
     </w:p>
     <w:p>
       <w:r>
         <w:tab/>
       </w:r>
       <w:proofErr w:type="spellStart"/>
-      <w:r>
-        <w:t>Models</w:t>
-      </w:r>
       <w:proofErr w:type="gramStart"/>
       <w:r>
-        <w:t>.AccountModels</w:t>
-      </w:r>
-      <w:proofErr w:type="spellEnd"/>
+        <w:t>GetAccount</w:t>
+      </w:r>
+      <w:proofErr w:type="spellEnd"/>
+      <w:r>
+        <w:t xml:space="preserve"> &gt;</w:t>
+      </w:r>
       <w:proofErr w:type="gramEnd"/>
       <w:r>
+        <w:t xml:space="preserve"> visszaadja az</w:t>
+      </w:r>
+      <w:r>
+        <w:t xml:space="preserve"> account-</w:t>
+      </w:r>
+      <w:proofErr w:type="spellStart"/>
+      <w:r>
+        <w:t>ot</w:t>
+      </w:r>
+      <w:proofErr w:type="spellEnd"/>
+      <w:r>
         <w:t xml:space="preserve"> </w:t>
       </w:r>
       <w:proofErr w:type="spellStart"/>
       <w:r>
-        <w:t>AccountModel</w:t>
-      </w:r>
-      <w:proofErr w:type="spellEnd"/>
-      <w:r>
-        <w:t xml:space="preserve"> &gt; tárolt </w:t>
-      </w:r>
-      <w:proofErr w:type="spellStart"/>
-      <w:r>
-        <w:t>Model</w:t>
-      </w:r>
-      <w:proofErr w:type="spellEnd"/>
-      <w:r>
-        <w:t xml:space="preserve"> &gt; adatbázisban, </w:t>
-      </w:r>
-      <w:proofErr w:type="spellStart"/>
-      <w:r>
-        <w:t>DisplayNa</w:t>
-      </w:r>
-      <w:r>
-        <w:t>me</w:t>
-      </w:r>
-      <w:proofErr w:type="spellEnd"/>
-      <w:r>
-        <w:t xml:space="preserve"> törlés</w:t>
-      </w:r>
+        <w:t>LogonModel</w:t>
+      </w:r>
+      <w:proofErr w:type="spellEnd"/>
+      <w:r>
+        <w:t xml:space="preserve"> alapján</w:t>
+      </w:r>
+    </w:p>
+    <w:p>
+      <w:r>
+        <w:tab/>
+      </w:r>
+      <w:proofErr w:type="spellStart"/>
+      <w:r>
+        <w:t>IsAdmin</w:t>
+      </w:r>
+      <w:proofErr w:type="spellEnd"/>
+      <w:r>
+        <w:t xml:space="preserve"> &gt; </w:t>
+      </w:r>
+      <w:proofErr w:type="gramStart"/>
+      <w:r>
+        <w:t>visszaadja</w:t>
+      </w:r>
+      <w:proofErr w:type="gramEnd"/>
+      <w:r>
+        <w:t xml:space="preserve"> hogy a </w:t>
+      </w:r>
+      <w:proofErr w:type="spellStart"/>
+      <w:r>
+        <w:t>logonmod</w:t>
+      </w:r>
+      <w:r>
+        <w:t>el</w:t>
+      </w:r>
+      <w:proofErr w:type="spellEnd"/>
+      <w:r>
+        <w:t xml:space="preserve"> </w:t>
+      </w:r>
+      <w:proofErr w:type="spellStart"/>
+      <w:r>
+        <w:t>admin</w:t>
+      </w:r>
+      <w:proofErr w:type="spellEnd"/>
+      <w:r>
+        <w:t>-e</w:t>
+      </w:r>
+    </w:p>
+    <w:p>
+      <w:r>
+        <w:tab/>
+      </w:r>
+      <w:proofErr w:type="spellStart"/>
+      <w:proofErr w:type="gramStart"/>
+      <w:r>
+        <w:t>CreateUser</w:t>
+      </w:r>
+      <w:proofErr w:type="spellEnd"/>
+      <w:r>
+        <w:t xml:space="preserve">  &gt;</w:t>
+      </w:r>
+      <w:proofErr w:type="gramEnd"/>
+      <w:r>
+        <w:t xml:space="preserve"> </w:t>
+      </w:r>
+      <w:r>
+        <w:t xml:space="preserve">hozzáadja az adatbázishoz, vagy ha valami nem megfelelő, visszaad egy </w:t>
+      </w:r>
+      <w:proofErr w:type="spellStart"/>
+      <w:r>
+        <w:t>CreateStatus</w:t>
+      </w:r>
+      <w:proofErr w:type="spellEnd"/>
+      <w:r>
+        <w:t>-t</w:t>
+      </w:r>
+    </w:p>
+    <w:p>
+      <w:proofErr w:type="spellStart"/>
+      <w:r>
+        <w:t>Layout</w:t>
+      </w:r>
+      <w:proofErr w:type="spellEnd"/>
+      <w:r>
+        <w:t xml:space="preserve"> </w:t>
+      </w:r>
+      <w:proofErr w:type="spellStart"/>
+      <w:r>
+        <w:t>cshtml</w:t>
+      </w:r>
+      <w:proofErr w:type="spellEnd"/>
+    </w:p>
+    <w:p>
+      <w:pPr>
+        <w:ind w:firstLine="708"/>
+      </w:pPr>
+      <w:proofErr w:type="gramStart"/>
+      <w:r>
+        <w:t>bejelentkezve</w:t>
+      </w:r>
+      <w:proofErr w:type="gramEnd"/>
+      <w:r>
+        <w:t>/</w:t>
+      </w:r>
+      <w:proofErr w:type="spellStart"/>
+      <w:r>
+        <w:t>admin</w:t>
+      </w:r>
+      <w:proofErr w:type="spellEnd"/>
+      <w:r>
+        <w:t xml:space="preserve">/stb. &gt; </w:t>
+      </w:r>
+      <w:proofErr w:type="gramStart"/>
+      <w:r>
+        <w:t>Session[</w:t>
+      </w:r>
+      <w:proofErr w:type="gramEnd"/>
+      <w:r>
+        <w:t>„</w:t>
+      </w:r>
+      <w:proofErr w:type="spellStart"/>
+      <w:r>
+        <w:t>LoggedinUser</w:t>
+      </w:r>
+      <w:proofErr w:type="spellEnd"/>
+      <w:r>
+        <w:t>”]</w:t>
+      </w:r>
+    </w:p>
+    <w:p>
+      <w:pPr>
+        <w:ind w:firstLine="708"/>
+      </w:pPr>
+      <w:proofErr w:type="gramStart"/>
+      <w:r>
+        <w:t>bejelentkezve</w:t>
+      </w:r>
+      <w:proofErr w:type="gramEnd"/>
+      <w:r>
+        <w:t>: kijelentkezés, jelszó változtatás</w:t>
+      </w:r>
+    </w:p>
+    <w:p>
+      <w:proofErr w:type="gramStart"/>
+      <w:r>
+        <w:t>login</w:t>
+      </w:r>
+      <w:proofErr w:type="gramEnd"/>
+      <w:r>
+        <w:t xml:space="preserve"> átírása &gt; session</w:t>
+      </w:r>
+    </w:p>
+    <w:p>
+      <w:proofErr w:type="spellStart"/>
+      <w:r>
+        <w:t>Admin</w:t>
+      </w:r>
+      <w:proofErr w:type="spellEnd"/>
+      <w:r>
+        <w:t xml:space="preserve"> felhasználó:</w:t>
+      </w:r>
+    </w:p>
+    <w:p>
+      <w:pPr>
+        <w:ind w:firstLine="708"/>
+        <w:rPr>
+          <w:rFonts w:ascii="Consolas" w:hAnsi="Consolas" w:cs="Consolas"/>
+          <w:color w:val="000000"/>
+          <w:sz w:val="19"/>
+          <w:szCs w:val="19"/>
+        </w:rPr>
+      </w:pPr>
+      <w:proofErr w:type="spellStart"/>
+      <w:r>
+        <w:rPr>
+          <w:rFonts w:ascii="Consolas" w:hAnsi="Consolas" w:cs="Consolas"/>
+          <w:color w:val="000000"/>
+          <w:sz w:val="19"/>
+          <w:szCs w:val="19"/>
+        </w:rPr>
+        <w:t>UserName</w:t>
+      </w:r>
+      <w:proofErr w:type="spellEnd"/>
+      <w:r>
+        <w:rPr>
+          <w:rFonts w:ascii="Consolas" w:hAnsi="Consolas" w:cs="Consolas"/>
+          <w:color w:val="000000"/>
+          <w:sz w:val="19"/>
+          <w:szCs w:val="19"/>
+        </w:rPr>
+        <w:t xml:space="preserve"> = </w:t>
+      </w:r>
+      <w:r>
+        <w:rPr>
+          <w:rFonts w:ascii="Consolas" w:hAnsi="Consolas" w:cs="Consolas"/>
+          <w:color w:val="A31515"/>
+          <w:sz w:val="19"/>
+          <w:szCs w:val="19"/>
+        </w:rPr>
+        <w:t>"</w:t>
+      </w:r>
+      <w:proofErr w:type="spellStart"/>
+      <w:r>
+        <w:rPr>
+          <w:rFonts w:ascii="Consolas" w:hAnsi="Consolas" w:cs="Consolas"/>
+          <w:color w:val="A31515"/>
+          <w:sz w:val="19"/>
+          <w:szCs w:val="19"/>
+        </w:rPr>
+        <w:t>Admin</w:t>
+      </w:r>
+      <w:proofErr w:type="spellEnd"/>
+      <w:r>
+        <w:rPr>
+          <w:rFonts w:ascii="Consolas" w:hAnsi="Consolas" w:cs="Consolas"/>
+          <w:color w:val="A31515"/>
+          <w:sz w:val="19"/>
+          <w:szCs w:val="19"/>
+        </w:rPr>
+        <w:t>"</w:t>
+      </w:r>
+      <w:r>
+        <w:rPr>
+          <w:rFonts w:ascii="Consolas" w:hAnsi="Consolas" w:cs="Consolas"/>
+          <w:color w:val="000000"/>
+          <w:sz w:val="19"/>
+          <w:szCs w:val="19"/>
+        </w:rPr>
+        <w:t>,</w:t>
+      </w:r>
+    </w:p>
+    <w:p>
+      <w:pPr>
+        <w:ind w:firstLine="708"/>
+        <w:rPr>
+          <w:rFonts w:ascii="Consolas" w:hAnsi="Consolas" w:cs="Consolas"/>
+          <w:color w:val="000000"/>
+          <w:sz w:val="19"/>
+          <w:szCs w:val="19"/>
+        </w:rPr>
+      </w:pPr>
+      <w:r>
+        <w:rPr>
+          <w:rFonts w:ascii="Consolas" w:hAnsi="Consolas" w:cs="Consolas"/>
+          <w:color w:val="000000"/>
+          <w:sz w:val="19"/>
+          <w:szCs w:val="19"/>
+        </w:rPr>
+        <w:t>Email=</w:t>
+      </w:r>
+      <w:r>
+        <w:rPr>
+          <w:rFonts w:ascii="Consolas" w:hAnsi="Consolas" w:cs="Consolas"/>
+          <w:color w:val="A31515"/>
+          <w:sz w:val="19"/>
+          <w:szCs w:val="19"/>
+        </w:rPr>
+        <w:t>"admin@musictore.hu"</w:t>
+      </w:r>
+      <w:r>
+        <w:rPr>
+          <w:rFonts w:ascii="Consolas" w:hAnsi="Consolas" w:cs="Consolas"/>
+          <w:color w:val="000000"/>
+          <w:sz w:val="19"/>
+          <w:szCs w:val="19"/>
+        </w:rPr>
+        <w:t>,</w:t>
+      </w:r>
+      <w:proofErr w:type="spellStart"/>
+    </w:p>
+    <w:p>
+      <w:pPr>
+        <w:ind w:firstLine="708"/>
+        <w:rPr>
+          <w:rFonts w:ascii="Consolas" w:hAnsi="Consolas" w:cs="Consolas"/>
+          <w:color w:val="000000"/>
+          <w:sz w:val="19"/>
+          <w:szCs w:val="19"/>
+        </w:rPr>
+      </w:pPr>
+      <w:r>
+        <w:rPr>
+          <w:rFonts w:ascii="Consolas" w:hAnsi="Consolas" w:cs="Consolas"/>
+          <w:color w:val="000000"/>
+          <w:sz w:val="19"/>
+          <w:szCs w:val="19"/>
+        </w:rPr>
+        <w:t>IsAdmin</w:t>
+      </w:r>
+      <w:proofErr w:type="spellEnd"/>
+      <w:r>
+        <w:rPr>
+          <w:rFonts w:ascii="Consolas" w:hAnsi="Consolas" w:cs="Consolas"/>
+          <w:color w:val="000000"/>
+          <w:sz w:val="19"/>
+          <w:szCs w:val="19"/>
+        </w:rPr>
+        <w:t xml:space="preserve"> = </w:t>
+      </w:r>
+      <w:proofErr w:type="spellStart"/>
+      <w:r>
+        <w:rPr>
+          <w:rFonts w:ascii="Consolas" w:hAnsi="Consolas" w:cs="Consolas"/>
+          <w:color w:val="0000FF"/>
+          <w:sz w:val="19"/>
+          <w:szCs w:val="19"/>
+        </w:rPr>
+        <w:t>true</w:t>
+      </w:r>
+      <w:r>
+        <w:rPr>
+          <w:rFonts w:ascii="Consolas" w:hAnsi="Consolas" w:cs="Consolas"/>
+          <w:color w:val="000000"/>
+          <w:sz w:val="19"/>
+          <w:szCs w:val="19"/>
+        </w:rPr>
+        <w:t>,</w:t>
+      </w:r>
+    </w:p>
+    <w:p>
+      <w:pPr>
+        <w:ind w:firstLine="708"/>
+        <w:rPr>
+          <w:rFonts w:ascii="Consolas" w:hAnsi="Consolas" w:cs="Consolas"/>
+          <w:color w:val="A31515"/>
+          <w:sz w:val="19"/>
+          <w:szCs w:val="19"/>
+        </w:rPr>
+      </w:pPr>
+      <w:r>
+        <w:rPr>
+          <w:rFonts w:ascii="Consolas" w:hAnsi="Consolas" w:cs="Consolas"/>
+          <w:color w:val="000000"/>
+          <w:sz w:val="19"/>
+          <w:szCs w:val="19"/>
+        </w:rPr>
+        <w:t>Password</w:t>
+      </w:r>
+      <w:proofErr w:type="spellEnd"/>
+      <w:r>
+        <w:rPr>
+          <w:rFonts w:ascii="Consolas" w:hAnsi="Consolas" w:cs="Consolas"/>
+          <w:color w:val="000000"/>
+          <w:sz w:val="19"/>
+          <w:szCs w:val="19"/>
+        </w:rPr>
+        <w:t>=</w:t>
+      </w:r>
+      <w:r>
+        <w:rPr>
+          <w:rFonts w:ascii="Consolas" w:hAnsi="Consolas" w:cs="Consolas"/>
+          <w:color w:val="A31515"/>
+          <w:sz w:val="19"/>
+          <w:szCs w:val="19"/>
+        </w:rPr>
+        <w:t>"Admin123!"</w:t>
+      </w:r>
+    </w:p>
+    <w:p>
+      <w:pPr>
+        <w:autoSpaceDE w:val="0"/>
+        <w:autoSpaceDN w:val="0"/>
+        <w:adjustRightInd w:val="0"/>
+        <w:spacing w:after="0" w:line="240" w:lineRule="auto"/>
+        <w:rPr>
+          <w:rFonts w:ascii="Consolas" w:hAnsi="Consolas" w:cs="Consolas"/>
+          <w:color w:val="000000"/>
+          <w:sz w:val="19"/>
+          <w:szCs w:val="19"/>
+        </w:rPr>
+      </w:pPr>
+      <w:r>
+        <w:rPr>
+          <w:rFonts w:ascii="Consolas" w:hAnsi="Consolas" w:cs="Consolas"/>
+          <w:color w:val="A31515"/>
+          <w:sz w:val="19"/>
+          <w:szCs w:val="19"/>
+        </w:rPr>
+        <w:t>Test felhasználó:</w:t>
+      </w:r>
+      <w:r>
+        <w:rPr>
+          <w:rFonts w:ascii="Consolas" w:hAnsi="Consolas" w:cs="Consolas"/>
+          <w:color w:val="000000"/>
+          <w:sz w:val="19"/>
+          <w:szCs w:val="19"/>
+        </w:rPr>
+        <w:t xml:space="preserve"> </w:t>
+      </w:r>
+    </w:p>
+    <w:p>
+      <w:pPr>
+        <w:autoSpaceDE w:val="0"/>
+        <w:autoSpaceDN w:val="0"/>
+        <w:adjustRightInd w:val="0"/>
+        <w:spacing w:after="0" w:line="240" w:lineRule="auto"/>
+        <w:ind w:firstLine="708"/>
+        <w:rPr>
+          <w:rFonts w:ascii="Consolas" w:hAnsi="Consolas" w:cs="Consolas"/>
+          <w:color w:val="000000"/>
+          <w:sz w:val="19"/>
+          <w:szCs w:val="19"/>
+        </w:rPr>
+      </w:pPr>
+      <w:proofErr w:type="spellStart"/>
+      <w:r>
+        <w:rPr>
+          <w:rFonts w:ascii="Consolas" w:hAnsi="Consolas" w:cs="Consolas"/>
+          <w:color w:val="000000"/>
+          <w:sz w:val="19"/>
+          <w:szCs w:val="19"/>
+        </w:rPr>
+        <w:t>UserName</w:t>
+      </w:r>
+      <w:proofErr w:type="spellEnd"/>
+      <w:r>
+        <w:rPr>
+          <w:rFonts w:ascii="Consolas" w:hAnsi="Consolas" w:cs="Consolas"/>
+          <w:color w:val="000000"/>
+          <w:sz w:val="19"/>
+          <w:szCs w:val="19"/>
+        </w:rPr>
+        <w:t xml:space="preserve"> = </w:t>
+      </w:r>
+      <w:r>
+        <w:rPr>
+          <w:rFonts w:ascii="Consolas" w:hAnsi="Consolas" w:cs="Consolas"/>
+          <w:color w:val="A31515"/>
+          <w:sz w:val="19"/>
+          <w:szCs w:val="19"/>
+        </w:rPr>
+        <w:t>"</w:t>
+      </w:r>
+      <w:proofErr w:type="spellStart"/>
+      <w:r>
+        <w:rPr>
+          <w:rFonts w:ascii="Consolas" w:hAnsi="Consolas" w:cs="Consolas"/>
+          <w:color w:val="A31515"/>
+          <w:sz w:val="19"/>
+          <w:szCs w:val="19"/>
+        </w:rPr>
+        <w:t>asd</w:t>
+      </w:r>
+      <w:proofErr w:type="spellEnd"/>
+      <w:r>
+        <w:rPr>
+          <w:rFonts w:ascii="Consolas" w:hAnsi="Consolas" w:cs="Consolas"/>
+          <w:color w:val="A31515"/>
+          <w:sz w:val="19"/>
+          <w:szCs w:val="19"/>
+        </w:rPr>
+        <w:t>"</w:t>
+      </w:r>
+      <w:r>
+        <w:rPr>
+          <w:rFonts w:ascii="Consolas" w:hAnsi="Consolas" w:cs="Consolas"/>
+          <w:color w:val="000000"/>
+          <w:sz w:val="19"/>
+          <w:szCs w:val="19"/>
+        </w:rPr>
+        <w:t>,</w:t>
+      </w:r>
+    </w:p>
+    <w:p>
+      <w:pPr>
+        <w:autoSpaceDE w:val="0"/>
+        <w:autoSpaceDN w:val="0"/>
+        <w:adjustRightInd w:val="0"/>
+        <w:spacing w:after="0" w:line="240" w:lineRule="auto"/>
+        <w:rPr>
+          <w:rFonts w:ascii="Consolas" w:hAnsi="Consolas" w:cs="Consolas"/>
+          <w:color w:val="000000"/>
+          <w:sz w:val="19"/>
+          <w:szCs w:val="19"/>
+        </w:rPr>
+      </w:pPr>
+      <w:r>
+        <w:rPr>
+          <w:rFonts w:ascii="Consolas" w:hAnsi="Consolas" w:cs="Consolas"/>
+          <w:color w:val="000000"/>
+          <w:sz w:val="19"/>
+          <w:szCs w:val="19"/>
+        </w:rPr>
+        <w:t xml:space="preserve">       Email = </w:t>
+      </w:r>
+      <w:r>
+        <w:rPr>
+          <w:rFonts w:ascii="Consolas" w:hAnsi="Consolas" w:cs="Consolas"/>
+          <w:color w:val="A31515"/>
+          <w:sz w:val="19"/>
+          <w:szCs w:val="19"/>
+        </w:rPr>
+        <w:t>"</w:t>
+      </w:r>
+      <w:proofErr w:type="spellStart"/>
+      <w:r>
+        <w:rPr>
+          <w:rFonts w:ascii="Consolas" w:hAnsi="Consolas" w:cs="Consolas"/>
+          <w:color w:val="A31515"/>
+          <w:sz w:val="19"/>
+          <w:szCs w:val="19"/>
+        </w:rPr>
+        <w:t>asd@asd.asd</w:t>
+      </w:r>
+      <w:proofErr w:type="spellEnd"/>
+      <w:r>
+        <w:rPr>
+          <w:rFonts w:ascii="Consolas" w:hAnsi="Consolas" w:cs="Consolas"/>
+          <w:color w:val="A31515"/>
+          <w:sz w:val="19"/>
+          <w:szCs w:val="19"/>
+        </w:rPr>
+        <w:t>"</w:t>
+      </w:r>
+      <w:r>
+        <w:rPr>
+          <w:rFonts w:ascii="Consolas" w:hAnsi="Consolas" w:cs="Consolas"/>
+          <w:color w:val="000000"/>
+          <w:sz w:val="19"/>
+          <w:szCs w:val="19"/>
+        </w:rPr>
+        <w:t>,</w:t>
+      </w:r>
+    </w:p>
+    <w:p>
+      <w:pPr>
+        <w:autoSpaceDE w:val="0"/>
+        <w:autoSpaceDN w:val="0"/>
+        <w:adjustRightInd w:val="0"/>
+        <w:spacing w:after="0" w:line="240" w:lineRule="auto"/>
+        <w:rPr>
+          <w:rFonts w:ascii="Consolas" w:hAnsi="Consolas" w:cs="Consolas"/>
+          <w:color w:val="000000"/>
+          <w:sz w:val="19"/>
+          <w:szCs w:val="19"/>
+        </w:rPr>
+      </w:pPr>
+      <w:r>
+        <w:rPr>
+          <w:rFonts w:ascii="Consolas" w:hAnsi="Consolas" w:cs="Consolas"/>
+          <w:color w:val="000000"/>
+          <w:sz w:val="19"/>
+          <w:szCs w:val="19"/>
+        </w:rPr>
+        <w:t xml:space="preserve">       </w:t>
+      </w:r>
+      <w:proofErr w:type="spellStart"/>
+      <w:r>
+        <w:rPr>
+          <w:rFonts w:ascii="Consolas" w:hAnsi="Consolas" w:cs="Consolas"/>
+          <w:color w:val="000000"/>
+          <w:sz w:val="19"/>
+          <w:szCs w:val="19"/>
+        </w:rPr>
+        <w:t>IsAdmin</w:t>
+      </w:r>
+      <w:proofErr w:type="spellEnd"/>
+      <w:r>
+        <w:rPr>
+          <w:rFonts w:ascii="Consolas" w:hAnsi="Consolas" w:cs="Consolas"/>
+          <w:color w:val="000000"/>
+          <w:sz w:val="19"/>
+          <w:szCs w:val="19"/>
+        </w:rPr>
+        <w:t xml:space="preserve"> = </w:t>
+      </w:r>
+      <w:proofErr w:type="spellStart"/>
+      <w:r>
+        <w:rPr>
+          <w:rFonts w:ascii="Consolas" w:hAnsi="Consolas" w:cs="Consolas"/>
+          <w:color w:val="0000FF"/>
+          <w:sz w:val="19"/>
+          <w:szCs w:val="19"/>
+        </w:rPr>
+        <w:t>false</w:t>
+      </w:r>
+      <w:proofErr w:type="spellEnd"/>
+      <w:r>
+        <w:rPr>
+          <w:rFonts w:ascii="Consolas" w:hAnsi="Consolas" w:cs="Consolas"/>
+          <w:color w:val="000000"/>
+          <w:sz w:val="19"/>
+          <w:szCs w:val="19"/>
+        </w:rPr>
+        <w:t>,</w:t>
+      </w:r>
+    </w:p>
+    <w:p>
+      <w:r>
+        <w:rPr>
+          <w:rFonts w:ascii="Consolas" w:hAnsi="Consolas" w:cs="Consolas"/>
+          <w:color w:val="000000"/>
+          <w:sz w:val="19"/>
+          <w:szCs w:val="19"/>
+        </w:rPr>
+        <w:t xml:space="preserve">       </w:t>
+      </w:r>
+      <w:proofErr w:type="spellStart"/>
+      <w:r>
+        <w:rPr>
+          <w:rFonts w:ascii="Consolas" w:hAnsi="Consolas" w:cs="Consolas"/>
+          <w:color w:val="000000"/>
+          <w:sz w:val="19"/>
+          <w:szCs w:val="19"/>
+        </w:rPr>
+        <w:t>Password</w:t>
+      </w:r>
+      <w:proofErr w:type="spellEnd"/>
+      <w:r>
+        <w:rPr>
+          <w:rFonts w:ascii="Consolas" w:hAnsi="Consolas" w:cs="Consolas"/>
+          <w:color w:val="000000"/>
+          <w:sz w:val="19"/>
+          <w:szCs w:val="19"/>
+        </w:rPr>
+        <w:t xml:space="preserve"> = </w:t>
+      </w:r>
+      <w:r>
+        <w:rPr>
+          <w:rFonts w:ascii="Consolas" w:hAnsi="Consolas" w:cs="Consolas"/>
+          <w:color w:val="A31515"/>
+          <w:sz w:val="19"/>
+          <w:szCs w:val="19"/>
+        </w:rPr>
+        <w:t>"asd123"</w:t>
+      </w:r>
+    </w:p>
+    <w:p/>
+    <w:p>
+      <w:r>
+        <w:t>Modellek: Filmek</w:t>
+      </w:r>
+      <w:r>
+        <w:t>:</w:t>
+      </w:r>
+    </w:p>
+    <w:p>
+      <w:r>
+        <w:tab/>
+      </w:r>
+      <w:r>
+        <w:t>Old-</w:t>
+      </w:r>
+      <w:proofErr w:type="spellStart"/>
+      <w:r>
+        <w:t>ba</w:t>
+      </w:r>
+      <w:proofErr w:type="spellEnd"/>
+      <w:r>
+        <w:t xml:space="preserve"> raktam: </w:t>
+      </w:r>
+      <w:proofErr w:type="spellStart"/>
+      <w:r>
+        <w:t>MusicStoreEntities</w:t>
+      </w:r>
+      <w:proofErr w:type="spellEnd"/>
       <w:r>
         <w:t xml:space="preserve">, </w:t>
       </w:r>
       <w:proofErr w:type="spellStart"/>
       <w:r>
-        <w:t>key</w:t>
-      </w:r>
-      <w:proofErr w:type="spellEnd"/>
-      <w:r>
-        <w:t xml:space="preserve"> hozzáadás</w:t>
-      </w:r>
-    </w:p>
-    <w:p>
-      <w:proofErr w:type="spellStart"/>
-      <w:r>
-        <w:t>AccountManagement</w:t>
-      </w:r>
-      <w:proofErr w:type="spellEnd"/>
-      <w:r>
-        <w:t xml:space="preserve"> </w:t>
-      </w:r>
-      <w:proofErr w:type="spellStart"/>
-      <w:r>
-        <w:t>folder</w:t>
-      </w:r>
-      <w:proofErr w:type="spellEnd"/>
-      <w:r>
-        <w:t xml:space="preserve">: </w:t>
-      </w:r>
+        <w:t>SampleData</w:t>
+      </w:r>
+      <w:proofErr w:type="spellEnd"/>
+    </w:p>
+    <w:p>
+      <w:r>
+        <w:tab/>
+      </w:r>
+      <w:proofErr w:type="spellStart"/>
       <w:proofErr w:type="gramStart"/>
       <w:r>
-        <w:t>AccountManager &gt;</w:t>
+        <w:t>MovieSampleData</w:t>
+      </w:r>
+      <w:proofErr w:type="spellEnd"/>
+      <w:r>
+        <w:t xml:space="preserve"> &gt;</w:t>
       </w:r>
       <w:proofErr w:type="gramEnd"/>
       <w:r>
-        <w:t xml:space="preserve"> belépés, regisztráció, stb.</w:t>
-      </w:r>
-      <w:r>
-        <w:t xml:space="preserve"> statikus osztály</w:t>
-      </w:r>
-    </w:p>
-    <w:p>
-      <w:r>
-        <w:tab/>
-      </w:r>
-      <w:proofErr w:type="spellStart"/>
-      <w:proofErr w:type="gramStart"/>
-      <w:r>
-        <w:t>ValiDateUser</w:t>
-      </w:r>
-      <w:proofErr w:type="spellEnd"/>
-      <w:r>
-        <w:t xml:space="preserve"> &gt;</w:t>
-      </w:r>
-      <w:proofErr w:type="gramEnd"/>
-      <w:r>
-        <w:t xml:space="preserve"> </w:t>
-      </w:r>
-      <w:proofErr w:type="spellStart"/>
-      <w:r>
-        <w:t>validálja</w:t>
-      </w:r>
-      <w:proofErr w:type="spellEnd"/>
-      <w:r>
-        <w:t xml:space="preserve"> a </w:t>
-      </w:r>
-      <w:proofErr w:type="spellStart"/>
-      <w:r>
-        <w:t>feljhasználó</w:t>
-      </w:r>
-      <w:proofErr w:type="spellEnd"/>
-      <w:r>
-        <w:t>, jelszó páros</w:t>
-      </w:r>
-      <w:r>
-        <w:t>t</w:t>
-      </w:r>
-    </w:p>
-    <w:p>
-      <w:r>
-        <w:tab/>
-      </w:r>
-      <w:proofErr w:type="spellStart"/>
-      <w:proofErr w:type="gramStart"/>
-      <w:r>
-        <w:t>GetAccount</w:t>
-      </w:r>
-      <w:proofErr w:type="spellEnd"/>
-      <w:r>
-        <w:t xml:space="preserve"> &gt;</w:t>
-      </w:r>
-      <w:proofErr w:type="gramEnd"/>
-      <w:r>
-        <w:t xml:space="preserve"> visszaadja az</w:t>
-      </w:r>
-      <w:r>
-        <w:t xml:space="preserve"> account-</w:t>
-      </w:r>
-      <w:proofErr w:type="spellStart"/>
-      <w:r>
-        <w:t>ot</w:t>
-      </w:r>
-      <w:proofErr w:type="spellEnd"/>
-      <w:r>
-        <w:t xml:space="preserve"> </w:t>
-      </w:r>
-      <w:proofErr w:type="spellStart"/>
-      <w:r>
-        <w:t>LogonModel</w:t>
-      </w:r>
-      <w:proofErr w:type="spellEnd"/>
-      <w:r>
-        <w:t xml:space="preserve"> alapján</w:t>
-      </w:r>
-    </w:p>
-    <w:p>
-      <w:r>
-        <w:tab/>
-      </w:r>
-      <w:proofErr w:type="spellStart"/>
-      <w:r>
-        <w:t>IsAdmin</w:t>
-      </w:r>
-      <w:proofErr w:type="spellEnd"/>
-      <w:r>
-        <w:t xml:space="preserve"> &gt; </w:t>
-      </w:r>
-      <w:proofErr w:type="gramStart"/>
-      <w:r>
-        <w:t>visszaadja</w:t>
-      </w:r>
-      <w:proofErr w:type="gramEnd"/>
-      <w:r>
-        <w:t xml:space="preserve"> hogy a </w:t>
-      </w:r>
-      <w:proofErr w:type="spellStart"/>
-      <w:r>
-        <w:t>logonmod</w:t>
-      </w:r>
-      <w:r>
-        <w:t>el</w:t>
-      </w:r>
-      <w:proofErr w:type="spellEnd"/>
-      <w:r>
-        <w:t xml:space="preserve"> </w:t>
-      </w:r>
-      <w:proofErr w:type="spellStart"/>
-      <w:r>
-        <w:t>admin</w:t>
-      </w:r>
-      <w:proofErr w:type="spellEnd"/>
-      <w:r>
-        <w:t>-e</w:t>
-      </w:r>
-    </w:p>
-    <w:p>
-      <w:r>
-        <w:tab/>
-      </w:r>
-      <w:proofErr w:type="spellStart"/>
-      <w:proofErr w:type="gramStart"/>
-      <w:r>
-        <w:t>CreateUser</w:t>
-      </w:r>
-      <w:proofErr w:type="spellEnd"/>
-      <w:r>
-        <w:t xml:space="preserve">  &gt;</w:t>
-      </w:r>
-      <w:proofErr w:type="gramEnd"/>
-      <w:r>
-        <w:t xml:space="preserve"> </w:t>
-      </w:r>
-      <w:r>
-        <w:t xml:space="preserve">hozzáadja az adatbázishoz, vagy ha valami nem megfelelő, visszaad egy </w:t>
-      </w:r>
-      <w:proofErr w:type="spellStart"/>
-      <w:r>
-        <w:t>CreateStatus</w:t>
-      </w:r>
-      <w:proofErr w:type="spellEnd"/>
-      <w:r>
-        <w:t>-t</w:t>
-      </w:r>
-    </w:p>
-    <w:p>
-      <w:proofErr w:type="spellStart"/>
-      <w:r>
-        <w:t>Layout</w:t>
-      </w:r>
-      <w:proofErr w:type="spellEnd"/>
-      <w:r>
-        <w:t xml:space="preserve"> </w:t>
-      </w:r>
-      <w:proofErr w:type="spellStart"/>
-      <w:r>
-        <w:t>cshtml</w:t>
-      </w:r>
-      <w:proofErr w:type="spellEnd"/>
+        <w:t xml:space="preserve"> adatfeltöltés</w:t>
+      </w:r>
     </w:p>
     <w:p>
       <w:pPr>
         <w:ind w:firstLine="708"/>
       </w:pPr>
-      <w:proofErr w:type="gramStart"/>
-      <w:r>
-        <w:t>bejelentkezve</w:t>
-      </w:r>
-      <w:proofErr w:type="gramEnd"/>
-      <w:r>
-        <w:t>/</w:t>
-      </w:r>
-      <w:proofErr w:type="spellStart"/>
-      <w:r>
-        <w:t>admin</w:t>
-      </w:r>
-      <w:proofErr w:type="spellEnd"/>
-      <w:r>
-        <w:t xml:space="preserve">/stb. &gt; </w:t>
-      </w:r>
-      <w:proofErr w:type="gramStart"/>
-      <w:r>
-        <w:t>Session[</w:t>
-      </w:r>
-      <w:proofErr w:type="gramEnd"/>
-      <w:r>
-        <w:t>„</w:t>
-      </w:r>
-      <w:proofErr w:type="spellStart"/>
-      <w:r>
-        <w:t>LoggedinUser</w:t>
-      </w:r>
-      <w:proofErr w:type="spellEnd"/>
-      <w:r>
-        <w:t>”]</w:t>
-      </w:r>
+      <w:r>
+        <w:t xml:space="preserve">SQL létrehozása, </w:t>
+      </w:r>
+      <w:proofErr w:type="spellStart"/>
+      <w:r>
+        <w:t>connectionstring</w:t>
+      </w:r>
+      <w:proofErr w:type="spellEnd"/>
     </w:p>
     <w:p>
       <w:pPr>
         <w:ind w:firstLine="708"/>
       </w:pPr>
-      <w:proofErr w:type="gramStart"/>
-      <w:r>
-        <w:t>bejelentkezve</w:t>
-      </w:r>
-      <w:proofErr w:type="gramEnd"/>
-      <w:r>
-        <w:t>: kijelentkezés, jelszó változtatás</w:t>
-      </w:r>
-    </w:p>
-    <w:p>
-      <w:proofErr w:type="gramStart"/>
-      <w:r>
-        <w:t>login</w:t>
-      </w:r>
-      <w:proofErr w:type="gramEnd"/>
-      <w:r>
-        <w:t xml:space="preserve"> átírása &gt; session</w:t>
-      </w:r>
-    </w:p>
-    <w:p>
-      <w:proofErr w:type="spellStart"/>
-      <w:r>
-        <w:t>Admin</w:t>
-      </w:r>
-      <w:proofErr w:type="spellEnd"/>
-      <w:r>
-        <w:t xml:space="preserve"> felhasználó:</w:t>
-      </w:r>
+      <w:proofErr w:type="spellStart"/>
+      <w:r>
+        <w:t>MovieSampleData</w:t>
+      </w:r>
+      <w:proofErr w:type="spellEnd"/>
     </w:p>
     <w:p>
       <w:pPr>
         <w:ind w:firstLine="708"/>
       </w:pPr>
-      <w:proofErr w:type="spellStart"/>
-      <w:r>
-        <w:rPr>
-          <w:rFonts w:ascii="Consolas" w:hAnsi="Consolas" w:cs="Consolas"/>
-          <w:color w:val="000000"/>
-          <w:sz w:val="19"/>
-          <w:szCs w:val="19"/>
-        </w:rPr>
-        <w:t>UserName</w:t>
-      </w:r>
-      <w:proofErr w:type="spellEnd"/>
-      <w:r>
-        <w:rPr>
-          <w:rFonts w:ascii="Consolas" w:hAnsi="Consolas" w:cs="Consolas"/>
-          <w:color w:val="000000"/>
-          <w:sz w:val="19"/>
-          <w:szCs w:val="19"/>
-        </w:rPr>
-        <w:t xml:space="preserve"> = </w:t>
-      </w:r>
-      <w:r>
-        <w:rPr>
-          <w:rFonts w:ascii="Consolas" w:hAnsi="Consolas" w:cs="Consolas"/>
-          <w:color w:val="A31515"/>
-          <w:sz w:val="19"/>
-          <w:szCs w:val="19"/>
-        </w:rPr>
-        <w:t>"</w:t>
-      </w:r>
-      <w:proofErr w:type="spellStart"/>
-      <w:r>
-        <w:rPr>
-          <w:rFonts w:ascii="Consolas" w:hAnsi="Consolas" w:cs="Consolas"/>
-          <w:color w:val="A31515"/>
-          <w:sz w:val="19"/>
-          <w:szCs w:val="19"/>
-        </w:rPr>
-        <w:t>Admin</w:t>
-      </w:r>
-      <w:proofErr w:type="spellEnd"/>
-      <w:r>
-        <w:rPr>
-          <w:rFonts w:ascii="Consolas" w:hAnsi="Consolas" w:cs="Consolas"/>
-          <w:color w:val="A31515"/>
-          <w:sz w:val="19"/>
-          <w:szCs w:val="19"/>
-        </w:rPr>
-        <w:t>"</w:t>
-      </w:r>
-      <w:r>
-        <w:rPr>
-          <w:rFonts w:ascii="Consolas" w:hAnsi="Consolas" w:cs="Consolas"/>
-          <w:color w:val="000000"/>
-          <w:sz w:val="19"/>
-          <w:szCs w:val="19"/>
-        </w:rPr>
-        <w:t>, Email=</w:t>
-      </w:r>
-      <w:r>
-        <w:rPr>
-          <w:rFonts w:ascii="Consolas" w:hAnsi="Consolas" w:cs="Consolas"/>
-          <w:color w:val="A31515"/>
-          <w:sz w:val="19"/>
-          <w:szCs w:val="19"/>
-        </w:rPr>
-        <w:t>"admin@musictore.hu"</w:t>
-      </w:r>
-      <w:r>
-        <w:rPr>
-          <w:rFonts w:ascii="Consolas" w:hAnsi="Consolas" w:cs="Consolas"/>
-          <w:color w:val="000000"/>
-          <w:sz w:val="19"/>
-          <w:szCs w:val="19"/>
-        </w:rPr>
-        <w:t xml:space="preserve">, </w:t>
-      </w:r>
-      <w:proofErr w:type="spellStart"/>
-      <w:r>
-        <w:rPr>
-          <w:rFonts w:ascii="Consolas" w:hAnsi="Consolas" w:cs="Consolas"/>
-          <w:color w:val="000000"/>
-          <w:sz w:val="19"/>
-          <w:szCs w:val="19"/>
-        </w:rPr>
-        <w:t>IsAdmin</w:t>
-      </w:r>
-      <w:proofErr w:type="spellEnd"/>
-      <w:r>
-        <w:rPr>
-          <w:rFonts w:ascii="Consolas" w:hAnsi="Consolas" w:cs="Consolas"/>
-          <w:color w:val="000000"/>
-          <w:sz w:val="19"/>
-          <w:szCs w:val="19"/>
-        </w:rPr>
-        <w:t xml:space="preserve"> = </w:t>
-      </w:r>
-      <w:proofErr w:type="spellStart"/>
-      <w:r>
-        <w:rPr>
-          <w:rFonts w:ascii="Consolas" w:hAnsi="Consolas" w:cs="Consolas"/>
-          <w:color w:val="0000FF"/>
-          <w:sz w:val="19"/>
-          <w:szCs w:val="19"/>
-        </w:rPr>
-        <w:t>true</w:t>
-      </w:r>
-      <w:proofErr w:type="spellEnd"/>
-      <w:r>
-        <w:rPr>
-          <w:rFonts w:ascii="Consolas" w:hAnsi="Consolas" w:cs="Consolas"/>
-          <w:color w:val="000000"/>
-          <w:sz w:val="19"/>
-          <w:szCs w:val="19"/>
-        </w:rPr>
-        <w:t xml:space="preserve">, </w:t>
-      </w:r>
-      <w:proofErr w:type="spellStart"/>
-      <w:r>
-        <w:rPr>
-          <w:rFonts w:ascii="Consolas" w:hAnsi="Consolas" w:cs="Consolas"/>
-          <w:color w:val="000000"/>
-          <w:sz w:val="19"/>
-          <w:szCs w:val="19"/>
-        </w:rPr>
-        <w:t>Password</w:t>
-      </w:r>
-      <w:proofErr w:type="spellEnd"/>
-      <w:r>
-        <w:rPr>
-          <w:rFonts w:ascii="Consolas" w:hAnsi="Consolas" w:cs="Consolas"/>
-          <w:color w:val="000000"/>
-          <w:sz w:val="19"/>
-          <w:szCs w:val="19"/>
-        </w:rPr>
-        <w:t>=</w:t>
-      </w:r>
-      <w:r>
-        <w:rPr>
-          <w:rFonts w:ascii="Consolas" w:hAnsi="Consolas" w:cs="Consolas"/>
-          <w:color w:val="A31515"/>
-          <w:sz w:val="19"/>
-          <w:szCs w:val="19"/>
-        </w:rPr>
-        <w:t>"Admin123!"</w:t>
-      </w:r>
-    </w:p>
-    <w:p/>
-    <w:p>
-      <w:r>
-        <w:t>Modellek: Filmek</w:t>
-      </w:r>
-      <w:r>
-        <w:t>:</w:t>
-      </w:r>
-    </w:p>
-    <w:p>
-      <w:r>
-        <w:tab/>
-      </w:r>
-      <w:r>
-        <w:t>Old-</w:t>
-      </w:r>
-      <w:proofErr w:type="spellStart"/>
-      <w:r>
-        <w:t>ba</w:t>
-      </w:r>
-      <w:proofErr w:type="spellEnd"/>
-      <w:r>
-        <w:t xml:space="preserve"> raktam: </w:t>
-      </w:r>
-      <w:proofErr w:type="spellStart"/>
-      <w:r>
-        <w:t>MusicStoreEntities</w:t>
-      </w:r>
-      <w:proofErr w:type="spellEnd"/>
-      <w:r>
-        <w:t xml:space="preserve">, </w:t>
-      </w:r>
-      <w:proofErr w:type="spellStart"/>
-      <w:r>
-        <w:t>SampleData</w:t>
-      </w:r>
-      <w:proofErr w:type="spellEnd"/>
-    </w:p>
-    <w:p>
-      <w:r>
-        <w:tab/>
-      </w:r>
-      <w:proofErr w:type="spellStart"/>
-      <w:proofErr w:type="gramStart"/>
-      <w:r>
-        <w:t>MovieSampleData</w:t>
-      </w:r>
-      <w:proofErr w:type="spellEnd"/>
-      <w:r>
-        <w:t xml:space="preserve"> &gt;</w:t>
-      </w:r>
-      <w:proofErr w:type="gramEnd"/>
-      <w:r>
-        <w:t xml:space="preserve"> adatfeltöltés</w:t>
-      </w:r>
-    </w:p>
-    <w:p>
-      <w:pPr>
-        <w:ind w:firstLine="708"/>
-      </w:pPr>
-      <w:r>
-        <w:t xml:space="preserve">SQL létrehozása, </w:t>
-      </w:r>
-      <w:proofErr w:type="spellStart"/>
-      <w:r>
-        <w:t>connectionstring</w:t>
-      </w:r>
-      <w:proofErr w:type="spellEnd"/>
-    </w:p>
-    <w:p>
-      <w:pPr>
-        <w:ind w:firstLine="708"/>
-      </w:pPr>
-      <w:proofErr w:type="spellStart"/>
-      <w:r>
-        <w:t>MovieSampleData</w:t>
-      </w:r>
-      <w:proofErr w:type="spellEnd"/>
-    </w:p>
-    <w:p>
-      <w:pPr>
-        <w:ind w:firstLine="708"/>
-      </w:pPr>
-    </w:p>
-    <w:p>
-      <w:pPr>
-        <w:ind w:firstLine="708"/>
-      </w:pPr>
-      <w:proofErr w:type="spellStart"/>
-      <w:proofErr w:type="gramStart"/>
-      <w:r>
-        <w:lastRenderedPageBreak/>
-        <w:t>Cart</w:t>
-      </w:r>
-      <w:proofErr w:type="spellEnd"/>
-      <w:r>
-        <w:t xml:space="preserve"> &gt;</w:t>
-      </w:r>
-      <w:r>
-        <w:t>kijelentkezésnél</w:t>
-      </w:r>
-      <w:proofErr w:type="gramEnd"/>
-      <w:r>
-        <w:t xml:space="preserve"> a </w:t>
-      </w:r>
-      <w:proofErr w:type="spellStart"/>
-      <w:r>
-        <w:t>cartid</w:t>
-      </w:r>
-      <w:proofErr w:type="spellEnd"/>
-      <w:r>
-        <w:t xml:space="preserve"> nem változik meg</w:t>
-      </w:r>
-      <w:r>
-        <w:t xml:space="preserve"> </w:t>
-      </w:r>
-      <w:r>
-        <w:t xml:space="preserve">&gt; </w:t>
-      </w:r>
-      <w:r>
-        <w:t>MEGOLDVA!!!</w:t>
-      </w:r>
-    </w:p>
-    <w:p>
-      <w:pPr>
-        <w:ind w:firstLine="708"/>
-      </w:pPr>
-      <w:proofErr w:type="spellStart"/>
-      <w:proofErr w:type="gramStart"/>
-      <w:r>
-        <w:t>MigrateCart</w:t>
-      </w:r>
-      <w:proofErr w:type="spellEnd"/>
-      <w:r>
-        <w:t xml:space="preserve"> &gt;</w:t>
-      </w:r>
-      <w:proofErr w:type="gramEnd"/>
-      <w:r>
-        <w:t xml:space="preserve"> nem ellenőrzi, hogy van-e már bent </w:t>
-      </w:r>
-      <w:r>
-        <w:t xml:space="preserve">adott album &gt; elég lenne csak a </w:t>
-      </w:r>
-      <w:proofErr w:type="spellStart"/>
-      <w:r>
-        <w:t>count-ot</w:t>
-      </w:r>
-      <w:proofErr w:type="spellEnd"/>
-      <w:r>
-        <w:t xml:space="preserve"> növelni</w:t>
-      </w:r>
-      <w:r>
-        <w:t xml:space="preserve"> </w:t>
-      </w:r>
-      <w:r>
-        <w:t>, ha van, és törölni</w:t>
-      </w:r>
-      <w:r>
-        <w:t xml:space="preserve"> &gt; MEGOLDVA!!!</w:t>
-      </w:r>
     </w:p>
     <w:p/>
     <w:p>
@@ -813,13 +959,108 @@
       <w:r>
         <w:t>Hibajavítás &gt;</w:t>
       </w:r>
-      <w:proofErr w:type="spellStart"/>
       <w:proofErr w:type="gramEnd"/>
     </w:p>
     <w:p>
       <w:pPr>
+        <w:ind w:left="708"/>
+      </w:pPr>
+      <w:proofErr w:type="spellStart"/>
+      <w:r>
+        <w:t>MemberShip</w:t>
+      </w:r>
+      <w:proofErr w:type="spellEnd"/>
+      <w:r>
+        <w:t xml:space="preserve"> API nem működik</w:t>
+      </w:r>
+    </w:p>
+    <w:p>
+      <w:pPr>
+        <w:ind w:left="708"/>
+      </w:pPr>
+      <w:r>
+        <w:t>Megoldás:</w:t>
+      </w:r>
+    </w:p>
+    <w:p>
+      <w:pPr>
+        <w:ind w:left="708"/>
+      </w:pPr>
+      <w:r>
+        <w:tab/>
+      </w:r>
+      <w:proofErr w:type="spellStart"/>
+      <w:r>
+        <w:t>AccountModellek</w:t>
+      </w:r>
+      <w:proofErr w:type="spellEnd"/>
+      <w:r>
+        <w:t xml:space="preserve"> hozzáadása </w:t>
+      </w:r>
+      <w:proofErr w:type="spellStart"/>
+      <w:r>
+        <w:t>MusicStoreEntities-hez</w:t>
+      </w:r>
+      <w:proofErr w:type="spellEnd"/>
+    </w:p>
+    <w:p>
+      <w:pPr>
+        <w:ind w:left="708"/>
+      </w:pPr>
+      <w:r>
+        <w:tab/>
+      </w:r>
+      <w:proofErr w:type="spellStart"/>
+      <w:r>
+        <w:t>Models</w:t>
+      </w:r>
+      <w:proofErr w:type="gramStart"/>
+      <w:r>
+        <w:t>.AccountModels</w:t>
+      </w:r>
+      <w:proofErr w:type="spellEnd"/>
+      <w:proofErr w:type="gramEnd"/>
+      <w:r>
+        <w:t xml:space="preserve"> </w:t>
+      </w:r>
+      <w:proofErr w:type="spellStart"/>
+      <w:r>
+        <w:t>AccountModel</w:t>
+      </w:r>
+      <w:proofErr w:type="spellEnd"/>
+      <w:r>
+        <w:t xml:space="preserve"> &gt; tárolt </w:t>
+      </w:r>
+      <w:proofErr w:type="spellStart"/>
+      <w:r>
+        <w:t>Model</w:t>
+      </w:r>
+      <w:proofErr w:type="spellEnd"/>
+      <w:r>
+        <w:t xml:space="preserve"> &gt; adatbázisban, </w:t>
+      </w:r>
+      <w:proofErr w:type="spellStart"/>
+      <w:r>
+        <w:t>DisplayName</w:t>
+      </w:r>
+      <w:proofErr w:type="spellEnd"/>
+      <w:r>
+        <w:t xml:space="preserve"> törlés, </w:t>
+      </w:r>
+      <w:proofErr w:type="spellStart"/>
+      <w:r>
+        <w:t>key</w:t>
+      </w:r>
+      <w:proofErr w:type="spellEnd"/>
+      <w:r>
+        <w:t xml:space="preserve"> hozzáadás</w:t>
+      </w:r>
+    </w:p>
+    <w:p>
+      <w:pPr>
         <w:ind w:firstLine="708"/>
       </w:pPr>
+      <w:proofErr w:type="spellStart"/>
       <w:r>
         <w:t>orderTotal</w:t>
       </w:r>
@@ -861,10 +1102,108 @@
         <w:t>MEGOLDVA!!!</w:t>
       </w:r>
     </w:p>
+    <w:p>
+      <w:pPr>
+        <w:ind w:firstLine="708"/>
+      </w:pPr>
+      <w:proofErr w:type="spellStart"/>
+      <w:proofErr w:type="gramStart"/>
+      <w:r>
+        <w:t>Cart</w:t>
+      </w:r>
+      <w:proofErr w:type="spellEnd"/>
+      <w:r>
+        <w:t xml:space="preserve"> &gt;kijelentkezésnél</w:t>
+      </w:r>
+      <w:proofErr w:type="gramEnd"/>
+      <w:r>
+        <w:t xml:space="preserve"> a </w:t>
+      </w:r>
+      <w:proofErr w:type="spellStart"/>
+      <w:r>
+        <w:t>cartid</w:t>
+      </w:r>
+      <w:proofErr w:type="spellEnd"/>
+      <w:r>
+        <w:t xml:space="preserve"> nem változik meg &gt; MEGOLDVA!!!</w:t>
+      </w:r>
+    </w:p>
+    <w:p>
+      <w:pPr>
+        <w:ind w:firstLine="708"/>
+      </w:pPr>
+      <w:proofErr w:type="spellStart"/>
+      <w:proofErr w:type="gramStart"/>
+      <w:r>
+        <w:t>MigrateCart</w:t>
+      </w:r>
+      <w:proofErr w:type="spellEnd"/>
+      <w:r>
+        <w:t xml:space="preserve"> &gt;</w:t>
+      </w:r>
+      <w:proofErr w:type="gramEnd"/>
+      <w:r>
+        <w:t xml:space="preserve"> nem ellenőrzi, hogy van-e már bent adott album &gt; elég lenne csak a </w:t>
+      </w:r>
+      <w:proofErr w:type="spellStart"/>
+      <w:r>
+        <w:t>count-ot</w:t>
+      </w:r>
+      <w:proofErr w:type="spellEnd"/>
+      <w:r>
+        <w:t xml:space="preserve"> növelni , ha van, és törölni &gt; MEGOLDVA!!!</w:t>
+      </w:r>
+    </w:p>
     <w:p/>
+    <w:p/>
     <w:p>
       <w:r>
         <w:t>Belerakni:</w:t>
+      </w:r>
+      <w:bookmarkStart w:id="0" w:name="_GoBack"/>
+      <w:bookmarkEnd w:id="0"/>
+    </w:p>
+    <w:p>
+      <w:r>
+        <w:tab/>
+      </w:r>
+      <w:proofErr w:type="spellStart"/>
+      <w:r>
+        <w:t>NotLoggedinFilter</w:t>
+      </w:r>
+      <w:proofErr w:type="spellEnd"/>
+    </w:p>
+    <w:p/>
+    <w:p>
+      <w:r>
+        <w:t>Kész:</w:t>
+      </w:r>
+      <w:r>
+        <w:t xml:space="preserve"> </w:t>
+      </w:r>
+    </w:p>
+    <w:p>
+      <w:r>
+        <w:tab/>
+      </w:r>
+      <w:r>
+        <w:t xml:space="preserve">Adatbázis </w:t>
+      </w:r>
+      <w:proofErr w:type="gramStart"/>
+      <w:r>
+        <w:t>lekérés &gt;</w:t>
+      </w:r>
+      <w:proofErr w:type="gramEnd"/>
+      <w:r>
+        <w:t xml:space="preserve"> </w:t>
+      </w:r>
+      <w:proofErr w:type="spellStart"/>
+      <w:r>
+        <w:t>Encoding</w:t>
+      </w:r>
+      <w:proofErr w:type="spellEnd"/>
+      <w:r>
+        <w:t>?</w:t>
       </w:r>
     </w:p>
     <w:p>
@@ -878,10 +1217,7 @@
       </w:r>
       <w:proofErr w:type="gramEnd"/>
       <w:r>
-        <w:t xml:space="preserve"> </w:t>
-      </w:r>
-      <w:r>
-        <w:t xml:space="preserve">készlet változtatás, </w:t>
+        <w:t xml:space="preserve"> készlet változtatás, </w:t>
       </w:r>
       <w:proofErr w:type="spellStart"/>
       <w:r>
@@ -889,50 +1225,7 @@
       </w:r>
       <w:proofErr w:type="spellEnd"/>
       <w:r>
-        <w:t>, stb.</w:t>
-      </w:r>
-      <w:r>
-        <w:t>, hiba ellenőrzés</w:t>
-      </w:r>
-    </w:p>
-    <w:p>
-      <w:r>
-        <w:tab/>
-      </w:r>
-      <w:proofErr w:type="spellStart"/>
-      <w:proofErr w:type="gramStart"/>
-      <w:r>
-        <w:t>Order</w:t>
-      </w:r>
-      <w:proofErr w:type="spellEnd"/>
-      <w:r>
-        <w:t xml:space="preserve"> &gt;</w:t>
-      </w:r>
-      <w:proofErr w:type="gramEnd"/>
-      <w:r>
-        <w:t xml:space="preserve"> telefonszám, email ellenőrzés</w:t>
-      </w:r>
-    </w:p>
-    <w:p>
-      <w:r>
-        <w:tab/>
-      </w:r>
-      <w:proofErr w:type="spellStart"/>
-      <w:r>
-        <w:t>Dataannotation</w:t>
-      </w:r>
-      <w:proofErr w:type="spellEnd"/>
-      <w:r>
-        <w:t xml:space="preserve"> nem működik szinte sehol…</w:t>
-      </w:r>
-    </w:p>
-    <w:p/>
-    <w:p>
-      <w:r>
-        <w:t>Kész:</w:t>
-      </w:r>
-      <w:r>
-        <w:t xml:space="preserve"> </w:t>
+        <w:t>, stb., hiba ellenőrzés</w:t>
       </w:r>
     </w:p>
     <w:p>
@@ -961,10 +1254,7 @@
         <w:t>Rendelés belépés nélkül</w:t>
       </w:r>
     </w:p>
-    <w:p>
-      <w:bookmarkStart w:id="0" w:name="_GoBack"/>
-      <w:bookmarkEnd w:id="0"/>
-    </w:p>
+    <w:p/>
     <w:p>
       <w:r>
         <w:t>Fejlesztés:</w:t>
@@ -1006,6 +1296,7 @@
     </w:p>
     <w:p>
       <w:r>
+        <w:lastRenderedPageBreak/>
         <w:tab/>
         <w:t xml:space="preserve">Automata </w:t>
       </w:r>

</xml_diff>